<commit_message>
Fix some syntax error
</commit_message>
<xml_diff>
--- a/Projet OC Pizza - Dossier d_exploitation.docx
+++ b/Projet OC Pizza - Dossier d_exploitation.docx
@@ -28,8 +28,6 @@
             <w:shd w:val="clear" w:color="auto" w:fill="auto"/>
             <w:vAlign w:val="center"/>
           </w:tcPr>
-          <w:bookmarkStart w:id="0" w:name="_GoBack"/>
-          <w:bookmarkEnd w:id="0"/>
           <w:p>
             <w:pPr>
               <w:jc w:val="center"/>
@@ -488,7 +486,6 @@
       <w:r>
         <w:rPr>
           <w:noProof/>
-          <w:lang w:val="fr-FR"/>
         </w:rPr>
         <w:tab/>
       </w:r>
@@ -501,9 +498,8 @@
       <w:r>
         <w:rPr>
           <w:noProof/>
-          <w:lang w:val="fr-FR"/>
-        </w:rPr>
-        <w:instrText xml:space="preserve"> PAGEREF _Toc512525164 \h </w:instrText>
+        </w:rPr>
+        <w:instrText xml:space="preserve"> PAGEREF _Toc513025393 \h </w:instrText>
       </w:r>
       <w:r>
         <w:rPr>
@@ -519,7 +515,6 @@
       <w:r>
         <w:rPr>
           <w:noProof/>
-          <w:lang w:val="fr-FR"/>
         </w:rPr>
         <w:t>4</w:t>
       </w:r>
@@ -551,7 +546,6 @@
       <w:r>
         <w:rPr>
           <w:noProof/>
-          <w:lang w:val="fr-FR"/>
         </w:rPr>
         <w:tab/>
       </w:r>
@@ -564,9 +558,8 @@
       <w:r>
         <w:rPr>
           <w:noProof/>
-          <w:lang w:val="fr-FR"/>
-        </w:rPr>
-        <w:instrText xml:space="preserve"> PAGEREF _Toc512525165 \h </w:instrText>
+        </w:rPr>
+        <w:instrText xml:space="preserve"> PAGEREF _Toc513025394 \h </w:instrText>
       </w:r>
       <w:r>
         <w:rPr>
@@ -582,7 +575,6 @@
       <w:r>
         <w:rPr>
           <w:noProof/>
-          <w:lang w:val="fr-FR"/>
         </w:rPr>
         <w:t>5</w:t>
       </w:r>
@@ -613,7 +605,6 @@
       <w:r>
         <w:rPr>
           <w:noProof/>
-          <w:lang w:val="fr-FR"/>
         </w:rPr>
         <w:tab/>
       </w:r>
@@ -626,9 +617,8 @@
       <w:r>
         <w:rPr>
           <w:noProof/>
-          <w:lang w:val="fr-FR"/>
-        </w:rPr>
-        <w:instrText xml:space="preserve"> PAGEREF _Toc512525166 \h </w:instrText>
+        </w:rPr>
+        <w:instrText xml:space="preserve"> PAGEREF _Toc513025395 \h </w:instrText>
       </w:r>
       <w:r>
         <w:rPr>
@@ -644,7 +634,6 @@
       <w:r>
         <w:rPr>
           <w:noProof/>
-          <w:lang w:val="fr-FR"/>
         </w:rPr>
         <w:t>5</w:t>
       </w:r>
@@ -675,7 +664,6 @@
       <w:r>
         <w:rPr>
           <w:noProof/>
-          <w:lang w:val="fr-FR"/>
         </w:rPr>
         <w:tab/>
       </w:r>
@@ -688,9 +676,8 @@
       <w:r>
         <w:rPr>
           <w:noProof/>
-          <w:lang w:val="fr-FR"/>
-        </w:rPr>
-        <w:instrText xml:space="preserve"> PAGEREF _Toc512525167 \h </w:instrText>
+        </w:rPr>
+        <w:instrText xml:space="preserve"> PAGEREF _Toc513025396 \h </w:instrText>
       </w:r>
       <w:r>
         <w:rPr>
@@ -706,7 +693,6 @@
       <w:r>
         <w:rPr>
           <w:noProof/>
-          <w:lang w:val="fr-FR"/>
         </w:rPr>
         <w:t>5</w:t>
       </w:r>
@@ -738,7 +724,6 @@
       <w:r>
         <w:rPr>
           <w:noProof/>
-          <w:lang w:val="fr-FR"/>
         </w:rPr>
         <w:tab/>
       </w:r>
@@ -751,9 +736,8 @@
       <w:r>
         <w:rPr>
           <w:noProof/>
-          <w:lang w:val="fr-FR"/>
-        </w:rPr>
-        <w:instrText xml:space="preserve"> PAGEREF _Toc512525168 \h </w:instrText>
+        </w:rPr>
+        <w:instrText xml:space="preserve"> PAGEREF _Toc513025397 \h </w:instrText>
       </w:r>
       <w:r>
         <w:rPr>
@@ -769,7 +753,6 @@
       <w:r>
         <w:rPr>
           <w:noProof/>
-          <w:lang w:val="fr-FR"/>
         </w:rPr>
         <w:t>6</w:t>
       </w:r>
@@ -800,7 +783,6 @@
       <w:r>
         <w:rPr>
           <w:noProof/>
-          <w:lang w:val="fr-FR"/>
         </w:rPr>
         <w:tab/>
       </w:r>
@@ -813,9 +795,8 @@
       <w:r>
         <w:rPr>
           <w:noProof/>
-          <w:lang w:val="fr-FR"/>
-        </w:rPr>
-        <w:instrText xml:space="preserve"> PAGEREF _Toc512525169 \h </w:instrText>
+        </w:rPr>
+        <w:instrText xml:space="preserve"> PAGEREF _Toc513025398 \h </w:instrText>
       </w:r>
       <w:r>
         <w:rPr>
@@ -831,7 +812,6 @@
       <w:r>
         <w:rPr>
           <w:noProof/>
-          <w:lang w:val="fr-FR"/>
         </w:rPr>
         <w:t>6</w:t>
       </w:r>
@@ -864,7 +844,6 @@
       <w:r>
         <w:rPr>
           <w:noProof/>
-          <w:lang w:val="fr-FR"/>
         </w:rPr>
         <w:tab/>
       </w:r>
@@ -877,9 +856,8 @@
       <w:r>
         <w:rPr>
           <w:noProof/>
-          <w:lang w:val="fr-FR"/>
-        </w:rPr>
-        <w:instrText xml:space="preserve"> PAGEREF _Toc512525170 \h </w:instrText>
+        </w:rPr>
+        <w:instrText xml:space="preserve"> PAGEREF _Toc513025399 \h </w:instrText>
       </w:r>
       <w:r>
         <w:rPr>
@@ -895,7 +873,6 @@
       <w:r>
         <w:rPr>
           <w:noProof/>
-          <w:lang w:val="fr-FR"/>
         </w:rPr>
         <w:t>6</w:t>
       </w:r>
@@ -927,7 +904,6 @@
       <w:r>
         <w:rPr>
           <w:noProof/>
-          <w:lang w:val="fr-FR"/>
         </w:rPr>
         <w:tab/>
       </w:r>
@@ -940,9 +916,8 @@
       <w:r>
         <w:rPr>
           <w:noProof/>
-          <w:lang w:val="fr-FR"/>
-        </w:rPr>
-        <w:instrText xml:space="preserve"> PAGEREF _Toc512525171 \h </w:instrText>
+        </w:rPr>
+        <w:instrText xml:space="preserve"> PAGEREF _Toc513025400 \h </w:instrText>
       </w:r>
       <w:r>
         <w:rPr>
@@ -958,7 +933,6 @@
       <w:r>
         <w:rPr>
           <w:noProof/>
-          <w:lang w:val="fr-FR"/>
         </w:rPr>
         <w:t>6</w:t>
       </w:r>
@@ -989,7 +963,6 @@
       <w:r>
         <w:rPr>
           <w:noProof/>
-          <w:lang w:val="fr-FR"/>
         </w:rPr>
         <w:tab/>
       </w:r>
@@ -1002,9 +975,8 @@
       <w:r>
         <w:rPr>
           <w:noProof/>
-          <w:lang w:val="fr-FR"/>
-        </w:rPr>
-        <w:instrText xml:space="preserve"> PAGEREF _Toc512525172 \h </w:instrText>
+        </w:rPr>
+        <w:instrText xml:space="preserve"> PAGEREF _Toc513025401 \h </w:instrText>
       </w:r>
       <w:r>
         <w:rPr>
@@ -1020,7 +992,6 @@
       <w:r>
         <w:rPr>
           <w:noProof/>
-          <w:lang w:val="fr-FR"/>
         </w:rPr>
         <w:t>6</w:t>
       </w:r>
@@ -1051,7 +1022,6 @@
       <w:r>
         <w:rPr>
           <w:noProof/>
-          <w:lang w:val="fr-FR"/>
         </w:rPr>
         <w:tab/>
       </w:r>
@@ -1064,9 +1034,8 @@
       <w:r>
         <w:rPr>
           <w:noProof/>
-          <w:lang w:val="fr-FR"/>
-        </w:rPr>
-        <w:instrText xml:space="preserve"> PAGEREF _Toc512525173 \h </w:instrText>
+        </w:rPr>
+        <w:instrText xml:space="preserve"> PAGEREF _Toc513025402 \h </w:instrText>
       </w:r>
       <w:r>
         <w:rPr>
@@ -1082,7 +1051,6 @@
       <w:r>
         <w:rPr>
           <w:noProof/>
-          <w:lang w:val="fr-FR"/>
         </w:rPr>
         <w:t>6</w:t>
       </w:r>
@@ -1114,7 +1082,6 @@
       <w:r>
         <w:rPr>
           <w:noProof/>
-          <w:lang w:val="fr-FR"/>
         </w:rPr>
         <w:tab/>
       </w:r>
@@ -1127,9 +1094,8 @@
       <w:r>
         <w:rPr>
           <w:noProof/>
-          <w:lang w:val="fr-FR"/>
-        </w:rPr>
-        <w:instrText xml:space="preserve"> PAGEREF _Toc512525174 \h </w:instrText>
+        </w:rPr>
+        <w:instrText xml:space="preserve"> PAGEREF _Toc513025403 \h </w:instrText>
       </w:r>
       <w:r>
         <w:rPr>
@@ -1145,7 +1111,6 @@
       <w:r>
         <w:rPr>
           <w:noProof/>
-          <w:lang w:val="fr-FR"/>
         </w:rPr>
         <w:t>7</w:t>
       </w:r>
@@ -1176,7 +1141,6 @@
       <w:r>
         <w:rPr>
           <w:noProof/>
-          <w:lang w:val="fr-FR"/>
         </w:rPr>
         <w:tab/>
       </w:r>
@@ -1189,9 +1153,8 @@
       <w:r>
         <w:rPr>
           <w:noProof/>
-          <w:lang w:val="fr-FR"/>
-        </w:rPr>
-        <w:instrText xml:space="preserve"> PAGEREF _Toc512525175 \h </w:instrText>
+        </w:rPr>
+        <w:instrText xml:space="preserve"> PAGEREF _Toc513025404 \h </w:instrText>
       </w:r>
       <w:r>
         <w:rPr>
@@ -1207,7 +1170,6 @@
       <w:r>
         <w:rPr>
           <w:noProof/>
-          <w:lang w:val="fr-FR"/>
         </w:rPr>
         <w:t>7</w:t>
       </w:r>
@@ -1240,7 +1202,6 @@
       <w:r>
         <w:rPr>
           <w:noProof/>
-          <w:lang w:val="fr-FR"/>
         </w:rPr>
         <w:tab/>
       </w:r>
@@ -1253,9 +1214,8 @@
       <w:r>
         <w:rPr>
           <w:noProof/>
-          <w:lang w:val="fr-FR"/>
-        </w:rPr>
-        <w:instrText xml:space="preserve"> PAGEREF _Toc512525176 \h </w:instrText>
+        </w:rPr>
+        <w:instrText xml:space="preserve"> PAGEREF _Toc513025405 \h </w:instrText>
       </w:r>
       <w:r>
         <w:rPr>
@@ -1271,7 +1231,6 @@
       <w:r>
         <w:rPr>
           <w:noProof/>
-          <w:lang w:val="fr-FR"/>
         </w:rPr>
         <w:t>7</w:t>
       </w:r>
@@ -1303,7 +1262,6 @@
       <w:r>
         <w:rPr>
           <w:noProof/>
-          <w:lang w:val="fr-FR"/>
         </w:rPr>
         <w:tab/>
       </w:r>
@@ -1316,9 +1274,8 @@
       <w:r>
         <w:rPr>
           <w:noProof/>
-          <w:lang w:val="fr-FR"/>
-        </w:rPr>
-        <w:instrText xml:space="preserve"> PAGEREF _Toc512525177 \h </w:instrText>
+        </w:rPr>
+        <w:instrText xml:space="preserve"> PAGEREF _Toc513025406 \h </w:instrText>
       </w:r>
       <w:r>
         <w:rPr>
@@ -1334,7 +1291,6 @@
       <w:r>
         <w:rPr>
           <w:noProof/>
-          <w:lang w:val="fr-FR"/>
         </w:rPr>
         <w:t>7</w:t>
       </w:r>
@@ -1360,14 +1316,12 @@
       <w:r>
         <w:rPr>
           <w:noProof/>
-          <w:lang w:val="fr-FR"/>
         </w:rPr>
         <w:t>4.1.2 - Clone du repository sur GitHub</w:t>
       </w:r>
       <w:r>
         <w:rPr>
           <w:noProof/>
-          <w:lang w:val="fr-FR"/>
         </w:rPr>
         <w:tab/>
       </w:r>
@@ -1380,9 +1334,8 @@
       <w:r>
         <w:rPr>
           <w:noProof/>
-          <w:lang w:val="fr-FR"/>
-        </w:rPr>
-        <w:instrText xml:space="preserve"> PAGEREF _Toc512525178 \h </w:instrText>
+        </w:rPr>
+        <w:instrText xml:space="preserve"> PAGEREF _Toc513025407 \h </w:instrText>
       </w:r>
       <w:r>
         <w:rPr>
@@ -1398,7 +1351,6 @@
       <w:r>
         <w:rPr>
           <w:noProof/>
-          <w:lang w:val="fr-FR"/>
         </w:rPr>
         <w:t>7</w:t>
       </w:r>
@@ -1431,7 +1383,6 @@
       <w:r>
         <w:rPr>
           <w:noProof/>
-          <w:lang w:val="fr-FR"/>
         </w:rPr>
         <w:tab/>
       </w:r>
@@ -1444,9 +1395,8 @@
       <w:r>
         <w:rPr>
           <w:noProof/>
-          <w:lang w:val="fr-FR"/>
-        </w:rPr>
-        <w:instrText xml:space="preserve"> PAGEREF _Toc512525179 \h </w:instrText>
+        </w:rPr>
+        <w:instrText xml:space="preserve"> PAGEREF _Toc513025408 \h </w:instrText>
       </w:r>
       <w:r>
         <w:rPr>
@@ -1462,7 +1412,6 @@
       <w:r>
         <w:rPr>
           <w:noProof/>
-          <w:lang w:val="fr-FR"/>
         </w:rPr>
         <w:t>7</w:t>
       </w:r>
@@ -1488,14 +1437,12 @@
       <w:r>
         <w:rPr>
           <w:noProof/>
-          <w:lang w:val="fr-FR"/>
         </w:rPr>
         <w:t>4.1.4 - Configuration de l’application</w:t>
       </w:r>
       <w:r>
         <w:rPr>
           <w:noProof/>
-          <w:lang w:val="fr-FR"/>
         </w:rPr>
         <w:tab/>
       </w:r>
@@ -1508,9 +1455,8 @@
       <w:r>
         <w:rPr>
           <w:noProof/>
-          <w:lang w:val="fr-FR"/>
-        </w:rPr>
-        <w:instrText xml:space="preserve"> PAGEREF _Toc512525180 \h </w:instrText>
+        </w:rPr>
+        <w:instrText xml:space="preserve"> PAGEREF _Toc513025409 \h </w:instrText>
       </w:r>
       <w:r>
         <w:rPr>
@@ -1526,7 +1472,6 @@
       <w:r>
         <w:rPr>
           <w:noProof/>
-          <w:lang w:val="fr-FR"/>
         </w:rPr>
         <w:t>7</w:t>
       </w:r>
@@ -1558,7 +1503,6 @@
       <w:r>
         <w:rPr>
           <w:noProof/>
-          <w:lang w:val="fr-FR"/>
         </w:rPr>
         <w:tab/>
       </w:r>
@@ -1571,9 +1515,8 @@
       <w:r>
         <w:rPr>
           <w:noProof/>
-          <w:lang w:val="fr-FR"/>
-        </w:rPr>
-        <w:instrText xml:space="preserve"> PAGEREF _Toc512525181 \h </w:instrText>
+        </w:rPr>
+        <w:instrText xml:space="preserve"> PAGEREF _Toc513025410 \h </w:instrText>
       </w:r>
       <w:r>
         <w:rPr>
@@ -1589,7 +1532,6 @@
       <w:r>
         <w:rPr>
           <w:noProof/>
-          <w:lang w:val="fr-FR"/>
         </w:rPr>
         <w:t>7</w:t>
       </w:r>
@@ -1621,7 +1563,6 @@
       <w:r>
         <w:rPr>
           <w:noProof/>
-          <w:lang w:val="fr-FR"/>
         </w:rPr>
         <w:tab/>
       </w:r>
@@ -1634,9 +1575,8 @@
       <w:r>
         <w:rPr>
           <w:noProof/>
-          <w:lang w:val="fr-FR"/>
-        </w:rPr>
-        <w:instrText xml:space="preserve"> PAGEREF _Toc512525182 \h </w:instrText>
+        </w:rPr>
+        <w:instrText xml:space="preserve"> PAGEREF _Toc513025411 \h </w:instrText>
       </w:r>
       <w:r>
         <w:rPr>
@@ -1652,7 +1592,6 @@
       <w:r>
         <w:rPr>
           <w:noProof/>
-          <w:lang w:val="fr-FR"/>
         </w:rPr>
         <w:t>8</w:t>
       </w:r>
@@ -1685,7 +1624,6 @@
       <w:r>
         <w:rPr>
           <w:noProof/>
-          <w:lang w:val="fr-FR"/>
         </w:rPr>
         <w:tab/>
       </w:r>
@@ -1698,9 +1636,8 @@
       <w:r>
         <w:rPr>
           <w:noProof/>
-          <w:lang w:val="fr-FR"/>
-        </w:rPr>
-        <w:instrText xml:space="preserve"> PAGEREF _Toc512525183 \h </w:instrText>
+        </w:rPr>
+        <w:instrText xml:space="preserve"> PAGEREF _Toc513025412 \h </w:instrText>
       </w:r>
       <w:r>
         <w:rPr>
@@ -1716,7 +1653,6 @@
       <w:r>
         <w:rPr>
           <w:noProof/>
-          <w:lang w:val="fr-FR"/>
         </w:rPr>
         <w:t>9</w:t>
       </w:r>
@@ -1749,7 +1685,6 @@
       <w:r>
         <w:rPr>
           <w:noProof/>
-          <w:lang w:val="fr-FR"/>
         </w:rPr>
         <w:tab/>
       </w:r>
@@ -1762,9 +1697,8 @@
       <w:r>
         <w:rPr>
           <w:noProof/>
-          <w:lang w:val="fr-FR"/>
-        </w:rPr>
-        <w:instrText xml:space="preserve"> PAGEREF _Toc512525184 \h </w:instrText>
+        </w:rPr>
+        <w:instrText xml:space="preserve"> PAGEREF _Toc513025413 \h </w:instrText>
       </w:r>
       <w:r>
         <w:rPr>
@@ -1780,7 +1714,6 @@
       <w:r>
         <w:rPr>
           <w:noProof/>
-          <w:lang w:val="fr-FR"/>
         </w:rPr>
         <w:t>9</w:t>
       </w:r>
@@ -1806,14 +1739,12 @@
       <w:r>
         <w:rPr>
           <w:noProof/>
-          <w:lang w:val="fr-FR"/>
         </w:rPr>
         <w:t>4.1.7 - Configuration de Supervisor</w:t>
       </w:r>
       <w:r>
         <w:rPr>
           <w:noProof/>
-          <w:lang w:val="fr-FR"/>
         </w:rPr>
         <w:tab/>
       </w:r>
@@ -1826,9 +1757,8 @@
       <w:r>
         <w:rPr>
           <w:noProof/>
-          <w:lang w:val="fr-FR"/>
-        </w:rPr>
-        <w:instrText xml:space="preserve"> PAGEREF _Toc512525185 \h </w:instrText>
+        </w:rPr>
+        <w:instrText xml:space="preserve"> PAGEREF _Toc513025414 \h </w:instrText>
       </w:r>
       <w:r>
         <w:rPr>
@@ -1844,7 +1774,6 @@
       <w:r>
         <w:rPr>
           <w:noProof/>
-          <w:lang w:val="fr-FR"/>
         </w:rPr>
         <w:t>10</w:t>
       </w:r>
@@ -1872,19 +1801,11 @@
           <w:noProof/>
           <w:lang w:val="fr-FR"/>
         </w:rPr>
-        <w:t>4.1.8 -</w:t>
-      </w:r>
-      <w:r>
-        <w:rPr>
-          <w:noProof/>
-          <w:lang w:val="fr-FR"/>
-        </w:rPr>
-        <w:t xml:space="preserve"> Installation de New Relic et Sentry.io</w:t>
-      </w:r>
-      <w:r>
-        <w:rPr>
-          <w:noProof/>
-          <w:lang w:val="fr-FR"/>
+        <w:t>4.1.8 - Installation de New Relic et Sentry.io</w:t>
+      </w:r>
+      <w:r>
+        <w:rPr>
+          <w:noProof/>
         </w:rPr>
         <w:tab/>
       </w:r>
@@ -1897,9 +1818,8 @@
       <w:r>
         <w:rPr>
           <w:noProof/>
-          <w:lang w:val="fr-FR"/>
-        </w:rPr>
-        <w:instrText xml:space="preserve"> PAGEREF _Toc512525186 \h </w:instrText>
+        </w:rPr>
+        <w:instrText xml:space="preserve"> PAGEREF _Toc513025415 \h </w:instrText>
       </w:r>
       <w:r>
         <w:rPr>
@@ -1915,7 +1835,6 @@
       <w:r>
         <w:rPr>
           <w:noProof/>
-          <w:lang w:val="fr-FR"/>
         </w:rPr>
         <w:t>10</w:t>
       </w:r>
@@ -1940,14 +1859,12 @@
       <w:r>
         <w:rPr>
           <w:noProof/>
-          <w:lang w:val="fr-FR"/>
         </w:rPr>
         <w:t>4.1.8.1 - New relic</w:t>
       </w:r>
       <w:r>
         <w:rPr>
           <w:noProof/>
-          <w:lang w:val="fr-FR"/>
         </w:rPr>
         <w:tab/>
       </w:r>
@@ -1960,9 +1877,8 @@
       <w:r>
         <w:rPr>
           <w:noProof/>
-          <w:lang w:val="fr-FR"/>
-        </w:rPr>
-        <w:instrText xml:space="preserve"> PAGEREF _Toc512525187 \h </w:instrText>
+        </w:rPr>
+        <w:instrText xml:space="preserve"> PAGEREF _Toc513025416 \h </w:instrText>
       </w:r>
       <w:r>
         <w:rPr>
@@ -1978,7 +1894,6 @@
       <w:r>
         <w:rPr>
           <w:noProof/>
-          <w:lang w:val="fr-FR"/>
         </w:rPr>
         <w:t>10</w:t>
       </w:r>
@@ -2003,14 +1918,12 @@
       <w:r>
         <w:rPr>
           <w:noProof/>
-          <w:lang w:val="fr-FR"/>
         </w:rPr>
         <w:t>4.1.8.2 - Sentry.io</w:t>
       </w:r>
       <w:r>
         <w:rPr>
           <w:noProof/>
-          <w:lang w:val="fr-FR"/>
         </w:rPr>
         <w:tab/>
       </w:r>
@@ -2023,9 +1936,8 @@
       <w:r>
         <w:rPr>
           <w:noProof/>
-          <w:lang w:val="fr-FR"/>
-        </w:rPr>
-        <w:instrText xml:space="preserve"> PAGEREF _Toc512525188 \h </w:instrText>
+        </w:rPr>
+        <w:instrText xml:space="preserve"> PAGEREF _Toc513025417 \h </w:instrText>
       </w:r>
       <w:r>
         <w:rPr>
@@ -2041,7 +1953,6 @@
       <w:r>
         <w:rPr>
           <w:noProof/>
-          <w:lang w:val="fr-FR"/>
         </w:rPr>
         <w:t>10</w:t>
       </w:r>
@@ -2073,7 +1984,6 @@
       <w:r>
         <w:rPr>
           <w:noProof/>
-          <w:lang w:val="fr-FR"/>
         </w:rPr>
         <w:tab/>
       </w:r>
@@ -2086,9 +1996,8 @@
       <w:r>
         <w:rPr>
           <w:noProof/>
-          <w:lang w:val="fr-FR"/>
-        </w:rPr>
-        <w:instrText xml:space="preserve"> PAGEREF _Toc512525189 \h </w:instrText>
+        </w:rPr>
+        <w:instrText xml:space="preserve"> PAGEREF _Toc513025418 \h </w:instrText>
       </w:r>
       <w:r>
         <w:rPr>
@@ -2104,7 +2013,6 @@
       <w:r>
         <w:rPr>
           <w:noProof/>
-          <w:lang w:val="fr-FR"/>
         </w:rPr>
         <w:t>11</w:t>
       </w:r>
@@ -2135,7 +2043,6 @@
       <w:r>
         <w:rPr>
           <w:noProof/>
-          <w:lang w:val="fr-FR"/>
         </w:rPr>
         <w:tab/>
       </w:r>
@@ -2148,9 +2055,8 @@
       <w:r>
         <w:rPr>
           <w:noProof/>
-          <w:lang w:val="fr-FR"/>
-        </w:rPr>
-        <w:instrText xml:space="preserve"> PAGEREF _Toc512525190 \h </w:instrText>
+        </w:rPr>
+        <w:instrText xml:space="preserve"> PAGEREF _Toc513025419 \h </w:instrText>
       </w:r>
       <w:r>
         <w:rPr>
@@ -2166,7 +2072,6 @@
       <w:r>
         <w:rPr>
           <w:noProof/>
-          <w:lang w:val="fr-FR"/>
         </w:rPr>
         <w:t>11</w:t>
       </w:r>
@@ -2197,7 +2102,6 @@
       <w:r>
         <w:rPr>
           <w:noProof/>
-          <w:lang w:val="fr-FR"/>
         </w:rPr>
         <w:tab/>
       </w:r>
@@ -2210,9 +2114,8 @@
       <w:r>
         <w:rPr>
           <w:noProof/>
-          <w:lang w:val="fr-FR"/>
-        </w:rPr>
-        <w:instrText xml:space="preserve"> PAGEREF _Toc512525191 \h </w:instrText>
+        </w:rPr>
+        <w:instrText xml:space="preserve"> PAGEREF _Toc513025420 \h </w:instrText>
       </w:r>
       <w:r>
         <w:rPr>
@@ -2228,7 +2131,6 @@
       <w:r>
         <w:rPr>
           <w:noProof/>
-          <w:lang w:val="fr-FR"/>
         </w:rPr>
         <w:t>11</w:t>
       </w:r>
@@ -2260,7 +2162,6 @@
       <w:r>
         <w:rPr>
           <w:noProof/>
-          <w:lang w:val="fr-FR"/>
         </w:rPr>
         <w:tab/>
       </w:r>
@@ -2273,9 +2174,8 @@
       <w:r>
         <w:rPr>
           <w:noProof/>
-          <w:lang w:val="fr-FR"/>
-        </w:rPr>
-        <w:instrText xml:space="preserve"> PAGEREF _Toc512525192 \h </w:instrText>
+        </w:rPr>
+        <w:instrText xml:space="preserve"> PAGEREF _Toc513025421 \h </w:instrText>
       </w:r>
       <w:r>
         <w:rPr>
@@ -2291,7 +2191,6 @@
       <w:r>
         <w:rPr>
           <w:noProof/>
-          <w:lang w:val="fr-FR"/>
         </w:rPr>
         <w:t>12</w:t>
       </w:r>
@@ -2322,7 +2221,6 @@
       <w:r>
         <w:rPr>
           <w:noProof/>
-          <w:lang w:val="fr-FR"/>
         </w:rPr>
         <w:tab/>
       </w:r>
@@ -2335,9 +2233,8 @@
       <w:r>
         <w:rPr>
           <w:noProof/>
-          <w:lang w:val="fr-FR"/>
-        </w:rPr>
-        <w:instrText xml:space="preserve"> PAGEREF _Toc512525193 \h </w:instrText>
+        </w:rPr>
+        <w:instrText xml:space="preserve"> PAGEREF _Toc513025422 \h </w:instrText>
       </w:r>
       <w:r>
         <w:rPr>
@@ -2353,7 +2250,6 @@
       <w:r>
         <w:rPr>
           <w:noProof/>
-          <w:lang w:val="fr-FR"/>
         </w:rPr>
         <w:t>12</w:t>
       </w:r>
@@ -2384,7 +2280,6 @@
       <w:r>
         <w:rPr>
           <w:noProof/>
-          <w:lang w:val="fr-FR"/>
         </w:rPr>
         <w:tab/>
       </w:r>
@@ -2397,9 +2292,8 @@
       <w:r>
         <w:rPr>
           <w:noProof/>
-          <w:lang w:val="fr-FR"/>
-        </w:rPr>
-        <w:instrText xml:space="preserve"> PAGEREF _Toc512525194 \h </w:instrText>
+        </w:rPr>
+        <w:instrText xml:space="preserve"> PAGEREF _Toc513025423 \h </w:instrText>
       </w:r>
       <w:r>
         <w:rPr>
@@ -2415,7 +2309,6 @@
       <w:r>
         <w:rPr>
           <w:noProof/>
-          <w:lang w:val="fr-FR"/>
         </w:rPr>
         <w:t>12</w:t>
       </w:r>
@@ -2446,7 +2339,6 @@
       <w:r>
         <w:rPr>
           <w:noProof/>
-          <w:lang w:val="fr-FR"/>
         </w:rPr>
         <w:tab/>
       </w:r>
@@ -2459,9 +2351,8 @@
       <w:r>
         <w:rPr>
           <w:noProof/>
-          <w:lang w:val="fr-FR"/>
-        </w:rPr>
-        <w:instrText xml:space="preserve"> PAGEREF _Toc512525195 \h </w:instrText>
+        </w:rPr>
+        <w:instrText xml:space="preserve"> PAGEREF _Toc513025424 \h </w:instrText>
       </w:r>
       <w:r>
         <w:rPr>
@@ -2477,7 +2368,6 @@
       <w:r>
         <w:rPr>
           <w:noProof/>
-          <w:lang w:val="fr-FR"/>
         </w:rPr>
         <w:t>12</w:t>
       </w:r>
@@ -2509,7 +2399,6 @@
       <w:r>
         <w:rPr>
           <w:noProof/>
-          <w:lang w:val="fr-FR"/>
         </w:rPr>
         <w:tab/>
       </w:r>
@@ -2522,9 +2411,8 @@
       <w:r>
         <w:rPr>
           <w:noProof/>
-          <w:lang w:val="fr-FR"/>
-        </w:rPr>
-        <w:instrText xml:space="preserve"> PAGEREF _Toc512525196 \h </w:instrText>
+        </w:rPr>
+        <w:instrText xml:space="preserve"> PAGEREF _Toc513025425 \h </w:instrText>
       </w:r>
       <w:r>
         <w:rPr>
@@ -2540,7 +2428,6 @@
       <w:r>
         <w:rPr>
           <w:noProof/>
-          <w:lang w:val="fr-FR"/>
         </w:rPr>
         <w:t>13</w:t>
       </w:r>
@@ -2571,7 +2458,6 @@
       <w:r>
         <w:rPr>
           <w:noProof/>
-          <w:lang w:val="fr-FR"/>
         </w:rPr>
         <w:tab/>
       </w:r>
@@ -2584,9 +2470,8 @@
       <w:r>
         <w:rPr>
           <w:noProof/>
-          <w:lang w:val="fr-FR"/>
-        </w:rPr>
-        <w:instrText xml:space="preserve"> PAGEREF _Toc512525197 \h </w:instrText>
+        </w:rPr>
+        <w:instrText xml:space="preserve"> PAGEREF _Toc513025426 \h </w:instrText>
       </w:r>
       <w:r>
         <w:rPr>
@@ -2602,7 +2487,6 @@
       <w:r>
         <w:rPr>
           <w:noProof/>
-          <w:lang w:val="fr-FR"/>
         </w:rPr>
         <w:t>13</w:t>
       </w:r>
@@ -2634,7 +2518,6 @@
       <w:r>
         <w:rPr>
           <w:noProof/>
-          <w:lang w:val="fr-FR"/>
         </w:rPr>
         <w:tab/>
       </w:r>
@@ -2647,9 +2530,8 @@
       <w:r>
         <w:rPr>
           <w:noProof/>
-          <w:lang w:val="fr-FR"/>
-        </w:rPr>
-        <w:instrText xml:space="preserve"> PAGEREF _Toc512525198 \h </w:instrText>
+        </w:rPr>
+        <w:instrText xml:space="preserve"> PAGEREF _Toc513025427 \h </w:instrText>
       </w:r>
       <w:r>
         <w:rPr>
@@ -2665,7 +2547,6 @@
       <w:r>
         <w:rPr>
           <w:noProof/>
-          <w:lang w:val="fr-FR"/>
         </w:rPr>
         <w:t>13</w:t>
       </w:r>
@@ -2697,7 +2578,6 @@
       <w:r>
         <w:rPr>
           <w:noProof/>
-          <w:lang w:val="fr-FR"/>
         </w:rPr>
         <w:tab/>
       </w:r>
@@ -2710,9 +2590,8 @@
       <w:r>
         <w:rPr>
           <w:noProof/>
-          <w:lang w:val="fr-FR"/>
-        </w:rPr>
-        <w:instrText xml:space="preserve"> PAGEREF _Toc512525199 \h </w:instrText>
+        </w:rPr>
+        <w:instrText xml:space="preserve"> PAGEREF _Toc513025428 \h </w:instrText>
       </w:r>
       <w:r>
         <w:rPr>
@@ -2728,7 +2607,6 @@
       <w:r>
         <w:rPr>
           <w:noProof/>
-          <w:lang w:val="fr-FR"/>
         </w:rPr>
         <w:t>13</w:t>
       </w:r>
@@ -2760,7 +2638,6 @@
       <w:r>
         <w:rPr>
           <w:noProof/>
-          <w:lang w:val="fr-FR"/>
         </w:rPr>
         <w:tab/>
       </w:r>
@@ -2773,9 +2650,8 @@
       <w:r>
         <w:rPr>
           <w:noProof/>
-          <w:lang w:val="fr-FR"/>
-        </w:rPr>
-        <w:instrText xml:space="preserve"> PAGEREF _Toc512525200 \h </w:instrText>
+        </w:rPr>
+        <w:instrText xml:space="preserve"> PAGEREF _Toc513025429 \h </w:instrText>
       </w:r>
       <w:r>
         <w:rPr>
@@ -2791,7 +2667,6 @@
       <w:r>
         <w:rPr>
           <w:noProof/>
-          <w:lang w:val="fr-FR"/>
         </w:rPr>
         <w:t>14</w:t>
       </w:r>
@@ -2822,7 +2697,6 @@
       <w:r>
         <w:rPr>
           <w:noProof/>
-          <w:lang w:val="fr-FR"/>
         </w:rPr>
         <w:tab/>
       </w:r>
@@ -2835,9 +2709,8 @@
       <w:r>
         <w:rPr>
           <w:noProof/>
-          <w:lang w:val="fr-FR"/>
-        </w:rPr>
-        <w:instrText xml:space="preserve"> PAGEREF _Toc512525201 \h </w:instrText>
+        </w:rPr>
+        <w:instrText xml:space="preserve"> PAGEREF _Toc513025430 \h </w:instrText>
       </w:r>
       <w:r>
         <w:rPr>
@@ -2853,7 +2726,6 @@
       <w:r>
         <w:rPr>
           <w:noProof/>
-          <w:lang w:val="fr-FR"/>
         </w:rPr>
         <w:t>14</w:t>
       </w:r>
@@ -2884,7 +2756,6 @@
       <w:r>
         <w:rPr>
           <w:noProof/>
-          <w:lang w:val="fr-FR"/>
         </w:rPr>
         <w:tab/>
       </w:r>
@@ -2897,9 +2768,8 @@
       <w:r>
         <w:rPr>
           <w:noProof/>
-          <w:lang w:val="fr-FR"/>
-        </w:rPr>
-        <w:instrText xml:space="preserve"> PAGEREF _Toc512525202 \h </w:instrText>
+        </w:rPr>
+        <w:instrText xml:space="preserve"> PAGEREF _Toc513025431 \h </w:instrText>
       </w:r>
       <w:r>
         <w:rPr>
@@ -2915,69 +2785,8 @@
       <w:r>
         <w:rPr>
           <w:noProof/>
-          <w:lang w:val="fr-FR"/>
         </w:rPr>
         <w:t>14</w:t>
-      </w:r>
-      <w:r>
-        <w:rPr>
-          <w:noProof/>
-        </w:rPr>
-        <w:fldChar w:fldCharType="end"/>
-      </w:r>
-    </w:p>
-    <w:p>
-      <w:pPr>
-        <w:pStyle w:val="TM1"/>
-        <w:rPr>
-          <w:rFonts w:asciiTheme="minorHAnsi" w:eastAsiaTheme="minorEastAsia" w:hAnsiTheme="minorHAnsi" w:cstheme="minorBidi"/>
-          <w:b w:val="0"/>
-          <w:noProof/>
-          <w:szCs w:val="22"/>
-          <w:lang w:val="fr-FR" w:eastAsia="fr-FR" w:bidi="ar-SA"/>
-        </w:rPr>
-      </w:pPr>
-      <w:r>
-        <w:rPr>
-          <w:noProof/>
-          <w:lang w:val="fr-FR"/>
-        </w:rPr>
-        <w:t>8 - Glossaire</w:t>
-      </w:r>
-      <w:r>
-        <w:rPr>
-          <w:noProof/>
-        </w:rPr>
-        <w:tab/>
-      </w:r>
-      <w:r>
-        <w:rPr>
-          <w:noProof/>
-        </w:rPr>
-        <w:fldChar w:fldCharType="begin"/>
-      </w:r>
-      <w:r>
-        <w:rPr>
-          <w:noProof/>
-        </w:rPr>
-        <w:instrText xml:space="preserve"> PAGEREF _Toc512525203 \h </w:instrText>
-      </w:r>
-      <w:r>
-        <w:rPr>
-          <w:noProof/>
-        </w:rPr>
-      </w:r>
-      <w:r>
-        <w:rPr>
-          <w:noProof/>
-        </w:rPr>
-        <w:fldChar w:fldCharType="separate"/>
-      </w:r>
-      <w:r>
-        <w:rPr>
-          <w:noProof/>
-        </w:rPr>
-        <w:t>15</w:t>
       </w:r>
       <w:r>
         <w:rPr>
@@ -3000,25 +2809,25 @@
         <w:rPr>
           <w:lang w:val="fr-FR"/>
         </w:rPr>
+        <w:fldChar w:fldCharType="end"/>
+      </w:r>
+    </w:p>
+    <w:p>
+      <w:pPr>
+        <w:pStyle w:val="Titre1"/>
+        <w:rPr>
+          <w:lang w:val="fr-FR"/>
+        </w:rPr>
+      </w:pPr>
+      <w:bookmarkStart w:id="0" w:name="_Toc513025393"/>
+      <w:r>
+        <w:rPr>
+          <w:lang w:val="fr-FR"/>
+        </w:rPr>
         <w:lastRenderedPageBreak/>
-        <w:fldChar w:fldCharType="end"/>
-      </w:r>
-      <w:bookmarkStart w:id="1" w:name="_Toc512525164"/>
-      <w:r>
-        <w:rPr>
-          <w:lang w:val="fr-FR"/>
-        </w:rPr>
         <w:t>Versions</w:t>
       </w:r>
-      <w:bookmarkEnd w:id="1"/>
-    </w:p>
-    <w:p>
-      <w:pPr>
-        <w:pStyle w:val="Corpsdetexte"/>
-        <w:rPr>
-          <w:lang w:val="fr-FR"/>
-        </w:rPr>
-      </w:pPr>
+      <w:bookmarkEnd w:id="0"/>
     </w:p>
     <w:tbl>
       <w:tblPr>
@@ -3634,7 +3443,7 @@
           <w:lang w:val="fr-FR"/>
         </w:rPr>
       </w:pPr>
-      <w:bookmarkStart w:id="2" w:name="_Toc512525165"/>
+      <w:bookmarkStart w:id="1" w:name="_Toc513025394"/>
       <w:r>
         <w:rPr>
           <w:lang w:val="fr-FR"/>
@@ -3642,67 +3451,79 @@
         <w:lastRenderedPageBreak/>
         <w:t>Introduction</w:t>
       </w:r>
+      <w:bookmarkEnd w:id="1"/>
+    </w:p>
+    <w:p>
+      <w:pPr>
+        <w:pStyle w:val="Titre2"/>
+        <w:rPr>
+          <w:lang w:val="fr-FR"/>
+        </w:rPr>
+      </w:pPr>
+      <w:bookmarkStart w:id="2" w:name="_Toc513025395"/>
+      <w:r>
+        <w:rPr>
+          <w:lang w:val="fr-FR"/>
+        </w:rPr>
+        <w:t>Objet du document</w:t>
+      </w:r>
       <w:bookmarkEnd w:id="2"/>
     </w:p>
     <w:p>
       <w:pPr>
+        <w:pStyle w:val="Corpsdetexte"/>
+        <w:rPr>
+          <w:lang w:val="fr-FR"/>
+        </w:rPr>
+      </w:pPr>
+      <w:r>
+        <w:rPr>
+          <w:lang w:val="fr-FR"/>
+        </w:rPr>
+        <w:t xml:space="preserve">Le présent document constitue le dossier d’exploitation de l'application </w:t>
+      </w:r>
+      <w:r>
+        <w:rPr>
+          <w:lang w:val="fr-FR"/>
+        </w:rPr>
+        <w:t>OC Pizza</w:t>
+      </w:r>
+      <w:r>
+        <w:rPr>
+          <w:lang w:val="fr-FR"/>
+        </w:rPr>
+        <w:t>…</w:t>
+      </w:r>
+    </w:p>
+    <w:p>
+      <w:pPr>
+        <w:pStyle w:val="Corpsdetexte"/>
+        <w:rPr>
+          <w:lang w:val="fr-FR"/>
+        </w:rPr>
+      </w:pPr>
+      <w:r>
+        <w:rPr>
+          <w:lang w:val="fr-FR"/>
+        </w:rPr>
+        <w:t>Le document ci-présent à pour but d’être un support à l’installation et au déploiement de l’application web OC Pizza.</w:t>
+      </w:r>
+    </w:p>
+    <w:p>
+      <w:pPr>
         <w:pStyle w:val="Titre2"/>
         <w:rPr>
           <w:lang w:val="fr-FR"/>
         </w:rPr>
       </w:pPr>
-      <w:bookmarkStart w:id="3" w:name="_Toc512525166"/>
-      <w:r>
-        <w:rPr>
-          <w:lang w:val="fr-FR"/>
-        </w:rPr>
-        <w:t>Objet du document</w:t>
+      <w:bookmarkStart w:id="3" w:name="_Toc513025396"/>
+      <w:r>
+        <w:rPr>
+          <w:lang w:val="fr-FR"/>
+        </w:rPr>
+        <w:t>Références</w:t>
       </w:r>
       <w:bookmarkEnd w:id="3"/>
-    </w:p>
-    <w:p>
-      <w:pPr>
-        <w:pStyle w:val="Corpsdetexte"/>
-        <w:rPr>
-          <w:lang w:val="fr-FR"/>
-        </w:rPr>
-      </w:pPr>
-      <w:r>
-        <w:rPr>
-          <w:lang w:val="fr-FR"/>
-        </w:rPr>
-        <w:t>Le présent document constitue le dossier d’exploitation de l'application XXX…</w:t>
-      </w:r>
-    </w:p>
-    <w:p>
-      <w:pPr>
-        <w:pStyle w:val="Corpsdetexte"/>
-        <w:rPr>
-          <w:lang w:val="fr-FR"/>
-        </w:rPr>
-      </w:pPr>
-      <w:r>
-        <w:rPr>
-          <w:lang w:val="fr-FR"/>
-        </w:rPr>
-        <w:t>Objectif du document...</w:t>
-      </w:r>
-    </w:p>
-    <w:p>
-      <w:pPr>
-        <w:pStyle w:val="Titre2"/>
-        <w:rPr>
-          <w:lang w:val="fr-FR"/>
-        </w:rPr>
-      </w:pPr>
-      <w:bookmarkStart w:id="4" w:name="_Toc512525167"/>
-      <w:r>
-        <w:rPr>
-          <w:lang w:val="fr-FR"/>
-        </w:rPr>
-        <w:t>Références</w:t>
-      </w:r>
-      <w:bookmarkEnd w:id="4"/>
     </w:p>
     <w:p>
       <w:pPr>
@@ -3820,7 +3641,7 @@
           <w:lang w:val="fr-FR"/>
         </w:rPr>
       </w:pPr>
-      <w:bookmarkStart w:id="5" w:name="_Toc512525168"/>
+      <w:bookmarkStart w:id="4" w:name="_Toc513025397"/>
       <w:proofErr w:type="spellStart"/>
       <w:r>
         <w:rPr>
@@ -3829,8 +3650,145 @@
         <w:lastRenderedPageBreak/>
         <w:t>Pré-requis</w:t>
       </w:r>
+      <w:bookmarkEnd w:id="4"/>
+      <w:proofErr w:type="spellEnd"/>
+    </w:p>
+    <w:p>
+      <w:pPr>
+        <w:pStyle w:val="Titre2"/>
+        <w:rPr>
+          <w:lang w:val="fr-FR"/>
+        </w:rPr>
+      </w:pPr>
+      <w:bookmarkStart w:id="5" w:name="_Toc513025398"/>
+      <w:r>
+        <w:rPr>
+          <w:lang w:val="fr-FR"/>
+        </w:rPr>
+        <w:t>Système</w:t>
+      </w:r>
       <w:bookmarkEnd w:id="5"/>
+    </w:p>
+    <w:p>
+      <w:pPr>
+        <w:pStyle w:val="Titre3"/>
+        <w:rPr>
+          <w:lang w:val="fr-FR"/>
+        </w:rPr>
+      </w:pPr>
+      <w:bookmarkStart w:id="6" w:name="_Toc513025399"/>
+      <w:r>
+        <w:rPr>
+          <w:lang w:val="fr-FR"/>
+        </w:rPr>
+        <w:t>Serveur Web</w:t>
+      </w:r>
+      <w:bookmarkEnd w:id="6"/>
+    </w:p>
+    <w:p>
+      <w:pPr>
+        <w:pStyle w:val="Corpsdetexte"/>
+        <w:rPr>
+          <w:lang w:val="fr-FR"/>
+        </w:rPr>
+      </w:pPr>
+      <w:r>
+        <w:rPr>
+          <w:lang w:val="fr-FR"/>
+        </w:rPr>
+        <w:t>Serveur physique ou virtuel hébergeant l'application web.</w:t>
+      </w:r>
+    </w:p>
+    <w:p>
+      <w:pPr>
+        <w:pStyle w:val="Titre4"/>
+        <w:rPr>
+          <w:lang w:val="fr-FR"/>
+        </w:rPr>
+      </w:pPr>
+      <w:bookmarkStart w:id="7" w:name="_Toc513025400"/>
+      <w:r>
+        <w:rPr>
+          <w:lang w:val="fr-FR"/>
+        </w:rPr>
+        <w:t>Caractéristiques techniques</w:t>
+      </w:r>
+      <w:bookmarkEnd w:id="7"/>
+    </w:p>
+    <w:p>
+      <w:pPr>
+        <w:pStyle w:val="Corpsdetexte"/>
+        <w:ind w:left="576"/>
+        <w:rPr>
+          <w:lang w:val="fr-FR"/>
+        </w:rPr>
+      </w:pPr>
+      <w:r>
+        <w:rPr>
+          <w:lang w:val="fr-FR"/>
+        </w:rPr>
+        <w:t xml:space="preserve">CPU : 1 </w:t>
+      </w:r>
+      <w:proofErr w:type="spellStart"/>
+      <w:r>
+        <w:rPr>
+          <w:lang w:val="fr-FR"/>
+        </w:rPr>
+        <w:t>vCore</w:t>
+      </w:r>
       <w:proofErr w:type="spellEnd"/>
+      <w:r>
+        <w:rPr>
+          <w:lang w:val="fr-FR"/>
+        </w:rPr>
+        <w:t xml:space="preserve"> à ~3.1 </w:t>
+      </w:r>
+      <w:proofErr w:type="spellStart"/>
+      <w:r>
+        <w:rPr>
+          <w:lang w:val="fr-FR"/>
+        </w:rPr>
+        <w:t>Ghz</w:t>
+      </w:r>
+      <w:proofErr w:type="spellEnd"/>
+    </w:p>
+    <w:p>
+      <w:pPr>
+        <w:pStyle w:val="Corpsdetexte"/>
+        <w:ind w:left="576"/>
+        <w:rPr>
+          <w:lang w:val="fr-FR"/>
+        </w:rPr>
+      </w:pPr>
+      <w:r>
+        <w:rPr>
+          <w:lang w:val="fr-FR"/>
+        </w:rPr>
+        <w:t>RAM : ~2 Go</w:t>
+      </w:r>
+    </w:p>
+    <w:p>
+      <w:pPr>
+        <w:pStyle w:val="Corpsdetexte"/>
+        <w:ind w:left="576"/>
+        <w:rPr>
+          <w:lang w:val="fr-FR"/>
+        </w:rPr>
+      </w:pPr>
+      <w:r>
+        <w:rPr>
+          <w:lang w:val="fr-FR"/>
+        </w:rPr>
+        <w:t xml:space="preserve">Stockage : 10 Go. </w:t>
+      </w:r>
+    </w:p>
+    <w:p>
+      <w:pPr>
+        <w:pStyle w:val="Corpsdetexte"/>
+        <w:rPr>
+          <w:lang w:val="fr-FR"/>
+        </w:rPr>
+      </w:pPr>
     </w:p>
     <w:p>
       <w:pPr>
@@ -3839,151 +3797,14 @@
           <w:lang w:val="fr-FR"/>
         </w:rPr>
       </w:pPr>
-      <w:bookmarkStart w:id="6" w:name="_Toc512525169"/>
-      <w:r>
-        <w:rPr>
-          <w:lang w:val="fr-FR"/>
-        </w:rPr>
-        <w:t>Système</w:t>
-      </w:r>
-      <w:bookmarkEnd w:id="6"/>
-    </w:p>
-    <w:p>
-      <w:pPr>
-        <w:pStyle w:val="Titre3"/>
-        <w:rPr>
-          <w:lang w:val="fr-FR"/>
-        </w:rPr>
-      </w:pPr>
-      <w:bookmarkStart w:id="7" w:name="_Toc512525170"/>
-      <w:r>
-        <w:rPr>
-          <w:lang w:val="fr-FR"/>
-        </w:rPr>
-        <w:t>Serveur Web</w:t>
-      </w:r>
-      <w:bookmarkEnd w:id="7"/>
-    </w:p>
-    <w:p>
-      <w:pPr>
-        <w:pStyle w:val="Corpsdetexte"/>
-        <w:rPr>
-          <w:lang w:val="fr-FR"/>
-        </w:rPr>
-      </w:pPr>
-      <w:r>
-        <w:rPr>
-          <w:lang w:val="fr-FR"/>
-        </w:rPr>
-        <w:t>Serveur physique ou virtuel hébergeant l'application web.</w:t>
-      </w:r>
-    </w:p>
-    <w:p>
-      <w:pPr>
-        <w:pStyle w:val="Titre4"/>
-        <w:rPr>
-          <w:lang w:val="fr-FR"/>
-        </w:rPr>
-      </w:pPr>
-      <w:bookmarkStart w:id="8" w:name="_Toc512525171"/>
-      <w:r>
-        <w:rPr>
-          <w:lang w:val="fr-FR"/>
-        </w:rPr>
-        <w:t>Caractéristiques techniques</w:t>
+      <w:bookmarkStart w:id="8" w:name="_Toc513025401"/>
+      <w:r>
+        <w:rPr>
+          <w:lang w:val="fr-FR"/>
+        </w:rPr>
+        <w:t>Bases de données</w:t>
       </w:r>
       <w:bookmarkEnd w:id="8"/>
-    </w:p>
-    <w:p>
-      <w:pPr>
-        <w:pStyle w:val="Corpsdetexte"/>
-        <w:ind w:left="576"/>
-        <w:rPr>
-          <w:lang w:val="fr-FR"/>
-        </w:rPr>
-      </w:pPr>
-      <w:r>
-        <w:rPr>
-          <w:lang w:val="fr-FR"/>
-        </w:rPr>
-        <w:t xml:space="preserve">CPU : 1 </w:t>
-      </w:r>
-      <w:proofErr w:type="spellStart"/>
-      <w:r>
-        <w:rPr>
-          <w:lang w:val="fr-FR"/>
-        </w:rPr>
-        <w:t>vCore</w:t>
-      </w:r>
-      <w:proofErr w:type="spellEnd"/>
-      <w:r>
-        <w:rPr>
-          <w:lang w:val="fr-FR"/>
-        </w:rPr>
-        <w:t xml:space="preserve"> à ~3.1 </w:t>
-      </w:r>
-      <w:proofErr w:type="spellStart"/>
-      <w:r>
-        <w:rPr>
-          <w:lang w:val="fr-FR"/>
-        </w:rPr>
-        <w:t>Ghz</w:t>
-      </w:r>
-      <w:proofErr w:type="spellEnd"/>
-    </w:p>
-    <w:p>
-      <w:pPr>
-        <w:pStyle w:val="Corpsdetexte"/>
-        <w:ind w:left="576"/>
-        <w:rPr>
-          <w:lang w:val="fr-FR"/>
-        </w:rPr>
-      </w:pPr>
-      <w:r>
-        <w:rPr>
-          <w:lang w:val="fr-FR"/>
-        </w:rPr>
-        <w:t>RAM : ~2 Go</w:t>
-      </w:r>
-    </w:p>
-    <w:p>
-      <w:pPr>
-        <w:pStyle w:val="Corpsdetexte"/>
-        <w:ind w:left="576"/>
-        <w:rPr>
-          <w:lang w:val="fr-FR"/>
-        </w:rPr>
-      </w:pPr>
-      <w:r>
-        <w:rPr>
-          <w:lang w:val="fr-FR"/>
-        </w:rPr>
-        <w:t xml:space="preserve">Stockage : 10 Go. </w:t>
-      </w:r>
-    </w:p>
-    <w:p>
-      <w:pPr>
-        <w:pStyle w:val="Corpsdetexte"/>
-        <w:rPr>
-          <w:lang w:val="fr-FR"/>
-        </w:rPr>
-      </w:pPr>
-    </w:p>
-    <w:p>
-      <w:pPr>
-        <w:pStyle w:val="Titre2"/>
-        <w:rPr>
-          <w:lang w:val="fr-FR"/>
-        </w:rPr>
-      </w:pPr>
-      <w:bookmarkStart w:id="9" w:name="_Toc512525172"/>
-      <w:r>
-        <w:rPr>
-          <w:lang w:val="fr-FR"/>
-        </w:rPr>
-        <w:t>Bases de données</w:t>
-      </w:r>
-      <w:bookmarkEnd w:id="9"/>
     </w:p>
     <w:p>
       <w:pPr>
@@ -4056,14 +3877,14 @@
           <w:lang w:val="fr-FR"/>
         </w:rPr>
       </w:pPr>
-      <w:bookmarkStart w:id="10" w:name="_Toc512525173"/>
+      <w:bookmarkStart w:id="9" w:name="_Toc513025402"/>
       <w:r>
         <w:rPr>
           <w:lang w:val="fr-FR"/>
         </w:rPr>
         <w:t>Autres ressources</w:t>
       </w:r>
-      <w:bookmarkEnd w:id="10"/>
+      <w:bookmarkEnd w:id="9"/>
       <w:r>
         <w:rPr>
           <w:lang w:val="fr-FR"/>
@@ -4298,7 +4119,7 @@
           <w:lang w:val="fr-FR"/>
         </w:rPr>
       </w:pPr>
-      <w:bookmarkStart w:id="11" w:name="_Toc512525174"/>
+      <w:bookmarkStart w:id="10" w:name="_Toc513025403"/>
       <w:r>
         <w:rPr>
           <w:lang w:val="fr-FR"/>
@@ -4306,55 +4127,55 @@
         <w:lastRenderedPageBreak/>
         <w:t>Procédure de déploiement</w:t>
       </w:r>
+      <w:bookmarkEnd w:id="10"/>
+    </w:p>
+    <w:p>
+      <w:pPr>
+        <w:pStyle w:val="Titre2"/>
+        <w:rPr>
+          <w:lang w:val="fr-FR"/>
+        </w:rPr>
+      </w:pPr>
+      <w:bookmarkStart w:id="11" w:name="_Toc513025404"/>
+      <w:r>
+        <w:rPr>
+          <w:lang w:val="fr-FR"/>
+        </w:rPr>
+        <w:t>Déploiement de l'Application Web</w:t>
+      </w:r>
       <w:bookmarkEnd w:id="11"/>
     </w:p>
     <w:p>
       <w:pPr>
-        <w:pStyle w:val="Titre2"/>
-        <w:rPr>
-          <w:lang w:val="fr-FR"/>
-        </w:rPr>
-      </w:pPr>
-      <w:bookmarkStart w:id="12" w:name="_Toc512525175"/>
-      <w:r>
-        <w:rPr>
-          <w:lang w:val="fr-FR"/>
-        </w:rPr>
-        <w:t>Déploiement de l'Application Web</w:t>
+        <w:pStyle w:val="Titre3"/>
+        <w:rPr>
+          <w:lang w:val="fr-FR"/>
+        </w:rPr>
+      </w:pPr>
+      <w:bookmarkStart w:id="12" w:name="_Toc513025405"/>
+      <w:r>
+        <w:rPr>
+          <w:lang w:val="fr-FR"/>
+        </w:rPr>
+        <w:t>Environnement de l’application web</w:t>
       </w:r>
       <w:bookmarkEnd w:id="12"/>
     </w:p>
     <w:p>
       <w:pPr>
-        <w:pStyle w:val="Titre3"/>
-        <w:rPr>
-          <w:lang w:val="fr-FR"/>
-        </w:rPr>
-      </w:pPr>
-      <w:bookmarkStart w:id="13" w:name="_Toc512525176"/>
-      <w:r>
-        <w:rPr>
-          <w:lang w:val="fr-FR"/>
-        </w:rPr>
-        <w:t>Environnement de l’application web</w:t>
+        <w:pStyle w:val="Titre4"/>
+        <w:rPr>
+          <w:lang w:val="fr-FR"/>
+        </w:rPr>
+      </w:pPr>
+      <w:bookmarkStart w:id="13" w:name="_Toc513025406"/>
+      <w:r>
+        <w:rPr>
+          <w:lang w:val="fr-FR"/>
+        </w:rPr>
+        <w:t>Environnement virtuel</w:t>
       </w:r>
       <w:bookmarkEnd w:id="13"/>
-    </w:p>
-    <w:p>
-      <w:pPr>
-        <w:pStyle w:val="Titre4"/>
-        <w:rPr>
-          <w:lang w:val="fr-FR"/>
-        </w:rPr>
-      </w:pPr>
-      <w:bookmarkStart w:id="14" w:name="_Toc512525177"/>
-      <w:r>
-        <w:rPr>
-          <w:lang w:val="fr-FR"/>
-        </w:rPr>
-        <w:t>Environnement virtuel</w:t>
-      </w:r>
-      <w:bookmarkEnd w:id="14"/>
     </w:p>
     <w:p>
       <w:pPr>
@@ -4487,14 +4308,14 @@
           <w:rStyle w:val="Caractresdenumrotation"/>
         </w:rPr>
       </w:pPr>
-      <w:bookmarkStart w:id="15" w:name="_Toc512525178"/>
+      <w:bookmarkStart w:id="14" w:name="_Toc513025407"/>
       <w:r>
         <w:rPr>
           <w:rStyle w:val="Caractresdenumrotation"/>
         </w:rPr>
         <w:t>Clone du repository sur GitHub</w:t>
       </w:r>
-      <w:bookmarkEnd w:id="15"/>
+      <w:bookmarkEnd w:id="14"/>
     </w:p>
     <w:p>
       <w:pPr>
@@ -4572,7 +4393,7 @@
           <w:lang w:val="fr-FR"/>
         </w:rPr>
       </w:pPr>
-      <w:bookmarkStart w:id="16" w:name="_Toc512525179"/>
+      <w:bookmarkStart w:id="15" w:name="_Toc513025408"/>
       <w:r>
         <w:rPr>
           <w:lang w:val="fr-FR"/>
@@ -4586,7 +4407,7 @@
         </w:rPr>
         <w:t>pré-requis</w:t>
       </w:r>
-      <w:bookmarkEnd w:id="16"/>
+      <w:bookmarkEnd w:id="15"/>
       <w:proofErr w:type="spellEnd"/>
     </w:p>
     <w:p>
@@ -4645,7 +4466,7 @@
       <w:pPr>
         <w:pStyle w:val="Titre3"/>
       </w:pPr>
-      <w:bookmarkStart w:id="17" w:name="_Toc512525180"/>
+      <w:bookmarkStart w:id="16" w:name="_Toc513025409"/>
       <w:r>
         <w:t xml:space="preserve">Configuration de </w:t>
       </w:r>
@@ -4653,24 +4474,24 @@
       <w:r>
         <w:t>l’application</w:t>
       </w:r>
+      <w:bookmarkEnd w:id="16"/>
+      <w:proofErr w:type="spellEnd"/>
+    </w:p>
+    <w:p>
+      <w:pPr>
+        <w:pStyle w:val="Titre4"/>
+        <w:rPr>
+          <w:lang w:val="fr-FR"/>
+        </w:rPr>
+      </w:pPr>
+      <w:bookmarkStart w:id="17" w:name="_Toc513025410"/>
+      <w:r>
+        <w:rPr>
+          <w:lang w:val="fr-FR"/>
+        </w:rPr>
+        <w:t>Fichier de configuration de l’application Django en production</w:t>
+      </w:r>
       <w:bookmarkEnd w:id="17"/>
-      <w:proofErr w:type="spellEnd"/>
-    </w:p>
-    <w:p>
-      <w:pPr>
-        <w:pStyle w:val="Titre4"/>
-        <w:rPr>
-          <w:lang w:val="fr-FR"/>
-        </w:rPr>
-      </w:pPr>
-      <w:bookmarkStart w:id="18" w:name="_Toc512525181"/>
-      <w:r>
-        <w:rPr>
-          <w:lang w:val="fr-FR"/>
-        </w:rPr>
-        <w:t>Fichier de configuration de l’application Django en production</w:t>
-      </w:r>
-      <w:bookmarkEnd w:id="18"/>
     </w:p>
     <w:p>
       <w:pPr>
@@ -4853,7 +4674,7 @@
           <w:lang w:val="fr-FR"/>
         </w:rPr>
       </w:pPr>
-      <w:bookmarkStart w:id="19" w:name="_Toc512525182"/>
+      <w:bookmarkStart w:id="18" w:name="_Toc513025411"/>
       <w:r>
         <w:rPr>
           <w:lang w:val="fr-FR"/>
@@ -4879,7 +4700,7 @@
         </w:rPr>
         <w:t>py</w:t>
       </w:r>
-      <w:bookmarkEnd w:id="19"/>
+      <w:bookmarkEnd w:id="18"/>
     </w:p>
     <w:p>
       <w:pPr>
@@ -7479,14 +7300,14 @@
           <w:lang w:val="fr-FR"/>
         </w:rPr>
       </w:pPr>
-      <w:bookmarkStart w:id="20" w:name="_Toc512525183"/>
+      <w:bookmarkStart w:id="19" w:name="_Toc513025412"/>
       <w:r>
         <w:rPr>
           <w:lang w:val="fr-FR"/>
         </w:rPr>
         <w:t>Base de données</w:t>
       </w:r>
-      <w:bookmarkEnd w:id="20"/>
+      <w:bookmarkEnd w:id="19"/>
     </w:p>
     <w:p>
       <w:pPr>
@@ -7501,14 +7322,12 @@
         </w:rPr>
         <w:t xml:space="preserve">Afin d’autorisé votre application à </w:t>
       </w:r>
-      <w:proofErr w:type="spellStart"/>
-      <w:r>
-        <w:rPr>
-          <w:lang w:val="fr-FR"/>
-        </w:rPr>
-        <w:t>utilisé</w:t>
-      </w:r>
-      <w:proofErr w:type="spellEnd"/>
+      <w:r>
+        <w:rPr>
+          <w:lang w:val="fr-FR"/>
+        </w:rPr>
+        <w:t>utiliser</w:t>
+      </w:r>
       <w:r>
         <w:rPr>
           <w:lang w:val="fr-FR"/>
@@ -8000,14 +7819,14 @@
           <w:lang w:val="fr-FR"/>
         </w:rPr>
       </w:pPr>
-      <w:bookmarkStart w:id="21" w:name="_Toc512525184"/>
+      <w:bookmarkStart w:id="20" w:name="_Toc513025413"/>
       <w:r>
         <w:rPr>
           <w:lang w:val="fr-FR"/>
         </w:rPr>
         <w:t>Configuration de Nginx</w:t>
       </w:r>
-      <w:bookmarkEnd w:id="21"/>
+      <w:bookmarkEnd w:id="20"/>
     </w:p>
     <w:p>
       <w:pPr>
@@ -9132,7 +8951,19 @@
           <w:lang w:val="fr-FR"/>
         </w:rPr>
         <w:lastRenderedPageBreak/>
-        <w:t>Puis recharger Nginx avec :</w:t>
+        <w:t>Puis recharge</w:t>
+      </w:r>
+      <w:r>
+        <w:rPr>
+          <w:lang w:val="fr-FR"/>
+        </w:rPr>
+        <w:t>z</w:t>
+      </w:r>
+      <w:r>
+        <w:rPr>
+          <w:lang w:val="fr-FR"/>
+        </w:rPr>
+        <w:t xml:space="preserve"> Nginx avec :</w:t>
       </w:r>
     </w:p>
     <w:p>
@@ -9203,24 +9034,36 @@
       <w:pPr>
         <w:pStyle w:val="Titre3"/>
       </w:pPr>
-      <w:bookmarkStart w:id="22" w:name="_Toc512525185"/>
+      <w:bookmarkStart w:id="21" w:name="_Toc513025414"/>
       <w:r>
         <w:t>Configuration de Supervisor</w:t>
       </w:r>
-      <w:bookmarkEnd w:id="22"/>
-    </w:p>
-    <w:p>
-      <w:pPr>
-        <w:pStyle w:val="Corpsdetexte"/>
-        <w:rPr>
-          <w:lang w:val="fr-FR"/>
-        </w:rPr>
-      </w:pPr>
-      <w:r>
-        <w:rPr>
-          <w:lang w:val="fr-FR"/>
-        </w:rPr>
-        <w:t>Créer le fichier de configuration relatif à notre application avec ceci :</w:t>
+      <w:bookmarkEnd w:id="21"/>
+    </w:p>
+    <w:p>
+      <w:pPr>
+        <w:pStyle w:val="Corpsdetexte"/>
+        <w:rPr>
+          <w:lang w:val="fr-FR"/>
+        </w:rPr>
+      </w:pPr>
+      <w:r>
+        <w:rPr>
+          <w:lang w:val="fr-FR"/>
+        </w:rPr>
+        <w:t>Crée</w:t>
+      </w:r>
+      <w:r>
+        <w:rPr>
+          <w:lang w:val="fr-FR"/>
+        </w:rPr>
+        <w:t>z</w:t>
+      </w:r>
+      <w:r>
+        <w:rPr>
+          <w:lang w:val="fr-FR"/>
+        </w:rPr>
+        <w:t xml:space="preserve"> le fichier de configuration relatif à notre application avec ceci :</w:t>
       </w:r>
     </w:p>
     <w:p>
@@ -9701,6 +9544,14 @@
         </w:rPr>
         <w:t>environment = DJANGO_SETTINGS_MODULE=</w:t>
       </w:r>
+      <w:r>
+        <w:rPr>
+          <w:bCs/>
+          <w:sz w:val="18"/>
+          <w:lang w:val="en-US"/>
+        </w:rPr>
+        <w:t>’</w:t>
+      </w:r>
       <w:proofErr w:type="spellStart"/>
       <w:r>
         <w:rPr>
@@ -9847,7 +9698,7 @@
           <w:lang w:val="fr-FR"/>
         </w:rPr>
       </w:pPr>
-      <w:bookmarkStart w:id="23" w:name="_Toc512525186"/>
+      <w:bookmarkStart w:id="22" w:name="_Toc513025415"/>
       <w:r>
         <w:rPr>
           <w:lang w:val="fr-FR"/>
@@ -9868,55 +9719,55 @@
         </w:rPr>
         <w:t xml:space="preserve"> et Sentry.io</w:t>
       </w:r>
+      <w:bookmarkEnd w:id="22"/>
+    </w:p>
+    <w:p>
+      <w:pPr>
+        <w:pStyle w:val="Corpsdetexte"/>
+        <w:rPr>
+          <w:lang w:val="fr-FR"/>
+        </w:rPr>
+      </w:pPr>
+      <w:r>
+        <w:rPr>
+          <w:lang w:val="fr-FR"/>
+        </w:rPr>
+        <w:t>Afin</w:t>
+      </w:r>
+      <w:r>
+        <w:rPr>
+          <w:lang w:val="fr-FR"/>
+        </w:rPr>
+        <w:t xml:space="preserve"> de</w:t>
+      </w:r>
+      <w:r>
+        <w:rPr>
+          <w:lang w:val="fr-FR"/>
+        </w:rPr>
+        <w:t xml:space="preserve"> surveiller</w:t>
+      </w:r>
+      <w:r>
+        <w:rPr>
+          <w:lang w:val="fr-FR"/>
+        </w:rPr>
+        <w:t xml:space="preserve"> </w:t>
+      </w:r>
+      <w:r>
+        <w:rPr>
+          <w:lang w:val="fr-FR"/>
+        </w:rPr>
+        <w:t>le bon fonctionnement de votre application, je vous redirige vers les guides d’installation des deux outils utilisé par notre application.</w:t>
+      </w:r>
+    </w:p>
+    <w:p>
+      <w:pPr>
+        <w:pStyle w:val="Titre4"/>
+      </w:pPr>
+      <w:bookmarkStart w:id="23" w:name="_Toc513025416"/>
+      <w:r>
+        <w:t>New relic</w:t>
+      </w:r>
       <w:bookmarkEnd w:id="23"/>
-    </w:p>
-    <w:p>
-      <w:pPr>
-        <w:pStyle w:val="Corpsdetexte"/>
-        <w:rPr>
-          <w:lang w:val="fr-FR"/>
-        </w:rPr>
-      </w:pPr>
-      <w:r>
-        <w:rPr>
-          <w:lang w:val="fr-FR"/>
-        </w:rPr>
-        <w:t>Afin</w:t>
-      </w:r>
-      <w:r>
-        <w:rPr>
-          <w:lang w:val="fr-FR"/>
-        </w:rPr>
-        <w:t xml:space="preserve"> de</w:t>
-      </w:r>
-      <w:r>
-        <w:rPr>
-          <w:lang w:val="fr-FR"/>
-        </w:rPr>
-        <w:t xml:space="preserve"> surveiller</w:t>
-      </w:r>
-      <w:r>
-        <w:rPr>
-          <w:lang w:val="fr-FR"/>
-        </w:rPr>
-        <w:t xml:space="preserve"> </w:t>
-      </w:r>
-      <w:r>
-        <w:rPr>
-          <w:lang w:val="fr-FR"/>
-        </w:rPr>
-        <w:t>le bon fonctionnement de votre application, je vous redirige vers les guides d’installation des deux outils utilisé par notre application.</w:t>
-      </w:r>
-    </w:p>
-    <w:p>
-      <w:pPr>
-        <w:pStyle w:val="Titre4"/>
-      </w:pPr>
-      <w:bookmarkStart w:id="24" w:name="_Toc512525187"/>
-      <w:r>
-        <w:t>New relic</w:t>
-      </w:r>
-      <w:bookmarkEnd w:id="24"/>
     </w:p>
     <w:p>
       <w:pPr>
@@ -9935,24 +9786,42 @@
       <w:pPr>
         <w:pStyle w:val="Titre4"/>
       </w:pPr>
-      <w:bookmarkStart w:id="25" w:name="_Toc512525188"/>
+      <w:bookmarkStart w:id="24" w:name="_Toc513025417"/>
       <w:r>
         <w:t>Sentry.io</w:t>
       </w:r>
-      <w:bookmarkEnd w:id="25"/>
-    </w:p>
-    <w:p>
-      <w:pPr>
-        <w:pStyle w:val="Corpsdetexte"/>
-        <w:rPr>
-          <w:lang w:val="fr-FR"/>
-        </w:rPr>
-      </w:pPr>
-      <w:r>
-        <w:rPr>
-          <w:lang w:val="fr-FR"/>
-        </w:rPr>
-        <w:t xml:space="preserve">Créer vous simplement un compte ici : </w:t>
+      <w:bookmarkEnd w:id="24"/>
+    </w:p>
+    <w:p>
+      <w:pPr>
+        <w:pStyle w:val="Corpsdetexte"/>
+        <w:rPr>
+          <w:lang w:val="fr-FR"/>
+        </w:rPr>
+      </w:pPr>
+      <w:r>
+        <w:rPr>
+          <w:lang w:val="fr-FR"/>
+        </w:rPr>
+        <w:t>Crée</w:t>
+      </w:r>
+      <w:r>
+        <w:rPr>
+          <w:lang w:val="fr-FR"/>
+        </w:rPr>
+        <w:t>z</w:t>
+      </w:r>
+      <w:r>
+        <w:rPr>
+          <w:lang w:val="fr-FR"/>
+        </w:rPr>
+        <w:t>-vous</w:t>
+      </w:r>
+      <w:r>
+        <w:rPr>
+          <w:lang w:val="fr-FR"/>
+        </w:rPr>
+        <w:t xml:space="preserve"> simplement un compte ici : </w:t>
       </w:r>
       <w:hyperlink r:id="rId10" w:history="1">
         <w:r>
@@ -9975,21 +9844,31 @@
         <w:rPr>
           <w:lang w:val="fr-FR"/>
         </w:rPr>
-        <w:t xml:space="preserve">Enfin, créer une application et changer l’URL de la configuration de </w:t>
-      </w:r>
-      <w:proofErr w:type="spellStart"/>
-      <w:r>
-        <w:rPr>
-          <w:lang w:val="fr-FR"/>
-        </w:rPr>
-        <w:t>raven</w:t>
-      </w:r>
-      <w:proofErr w:type="spellEnd"/>
-      <w:r>
-        <w:rPr>
-          <w:lang w:val="fr-FR"/>
-        </w:rPr>
-        <w:t xml:space="preserve"> dans notre fichier production.py par celui fourni par sentry.io.</w:t>
+        <w:t>Enfin, crée</w:t>
+      </w:r>
+      <w:r>
+        <w:rPr>
+          <w:lang w:val="fr-FR"/>
+        </w:rPr>
+        <w:t>z</w:t>
+      </w:r>
+      <w:r>
+        <w:rPr>
+          <w:lang w:val="fr-FR"/>
+        </w:rPr>
+        <w:t xml:space="preserve"> une application et changer l’URL de la configuration de </w:t>
+      </w:r>
+      <w:r>
+        <w:rPr>
+          <w:lang w:val="fr-FR"/>
+        </w:rPr>
+        <w:t>R</w:t>
+      </w:r>
+      <w:r>
+        <w:rPr>
+          <w:lang w:val="fr-FR"/>
+        </w:rPr>
+        <w:t>aven dans notre fichier production.py par celui fourni par sentry.io.</w:t>
       </w:r>
     </w:p>
     <w:p>
@@ -9999,7 +9878,7 @@
           <w:lang w:val="fr-FR"/>
         </w:rPr>
       </w:pPr>
-      <w:bookmarkStart w:id="26" w:name="_Toc512525189"/>
+      <w:bookmarkStart w:id="25" w:name="_Toc513025418"/>
       <w:r>
         <w:rPr>
           <w:lang w:val="fr-FR"/>
@@ -10007,23 +9886,23 @@
         <w:lastRenderedPageBreak/>
         <w:t>Procédure de démarrage / arrêt</w:t>
       </w:r>
+      <w:bookmarkEnd w:id="25"/>
+    </w:p>
+    <w:p>
+      <w:pPr>
+        <w:pStyle w:val="Titre2"/>
+        <w:rPr>
+          <w:lang w:val="fr-FR"/>
+        </w:rPr>
+      </w:pPr>
+      <w:bookmarkStart w:id="26" w:name="_Toc513025419"/>
+      <w:r>
+        <w:rPr>
+          <w:lang w:val="fr-FR"/>
+        </w:rPr>
+        <w:t>Base de données</w:t>
+      </w:r>
       <w:bookmarkEnd w:id="26"/>
-    </w:p>
-    <w:p>
-      <w:pPr>
-        <w:pStyle w:val="Titre2"/>
-        <w:rPr>
-          <w:lang w:val="fr-FR"/>
-        </w:rPr>
-      </w:pPr>
-      <w:bookmarkStart w:id="27" w:name="_Toc512525190"/>
-      <w:r>
-        <w:rPr>
-          <w:lang w:val="fr-FR"/>
-        </w:rPr>
-        <w:t>Base de données</w:t>
-      </w:r>
-      <w:bookmarkEnd w:id="27"/>
     </w:p>
     <w:p>
       <w:pPr>
@@ -10178,14 +10057,14 @@
           <w:lang w:val="fr-FR"/>
         </w:rPr>
       </w:pPr>
-      <w:bookmarkStart w:id="28" w:name="_Toc512525191"/>
+      <w:bookmarkStart w:id="27" w:name="_Toc513025420"/>
       <w:r>
         <w:rPr>
           <w:lang w:val="fr-FR"/>
         </w:rPr>
         <w:t>Application web</w:t>
       </w:r>
-      <w:bookmarkEnd w:id="28"/>
+      <w:bookmarkEnd w:id="27"/>
     </w:p>
     <w:p>
       <w:pPr>
@@ -10364,7 +10243,7 @@
           <w:lang w:val="fr-FR"/>
         </w:rPr>
       </w:pPr>
-      <w:bookmarkStart w:id="29" w:name="_Toc512525192"/>
+      <w:bookmarkStart w:id="28" w:name="_Toc513025421"/>
       <w:r>
         <w:rPr>
           <w:lang w:val="fr-FR"/>
@@ -10372,23 +10251,23 @@
         <w:lastRenderedPageBreak/>
         <w:t>Procédure de mise à jour</w:t>
       </w:r>
+      <w:bookmarkEnd w:id="28"/>
+    </w:p>
+    <w:p>
+      <w:pPr>
+        <w:pStyle w:val="Titre2"/>
+        <w:rPr>
+          <w:lang w:val="fr-FR"/>
+        </w:rPr>
+      </w:pPr>
+      <w:bookmarkStart w:id="29" w:name="_Toc513025422"/>
+      <w:r>
+        <w:rPr>
+          <w:lang w:val="fr-FR"/>
+        </w:rPr>
+        <w:t>Base de données</w:t>
+      </w:r>
       <w:bookmarkEnd w:id="29"/>
-    </w:p>
-    <w:p>
-      <w:pPr>
-        <w:pStyle w:val="Titre2"/>
-        <w:rPr>
-          <w:lang w:val="fr-FR"/>
-        </w:rPr>
-      </w:pPr>
-      <w:bookmarkStart w:id="30" w:name="_Toc512525193"/>
-      <w:r>
-        <w:rPr>
-          <w:lang w:val="fr-FR"/>
-        </w:rPr>
-        <w:t>Base de données</w:t>
-      </w:r>
-      <w:bookmarkEnd w:id="30"/>
     </w:p>
     <w:p>
       <w:pPr>
@@ -10780,7 +10659,7 @@
           <w:lang w:val="fr-FR"/>
         </w:rPr>
       </w:pPr>
-      <w:bookmarkStart w:id="31" w:name="_Toc512525194"/>
+      <w:bookmarkStart w:id="30" w:name="_Toc513025423"/>
       <w:r>
         <w:rPr>
           <w:lang w:val="fr-FR"/>
@@ -10800,7 +10679,7 @@
         </w:rPr>
         <w:t>rons</w:t>
       </w:r>
-      <w:bookmarkEnd w:id="31"/>
+      <w:bookmarkEnd w:id="30"/>
       <w:proofErr w:type="spellEnd"/>
     </w:p>
     <w:p>
@@ -10844,14 +10723,14 @@
           <w:lang w:val="fr-FR"/>
         </w:rPr>
       </w:pPr>
-      <w:bookmarkStart w:id="32" w:name="_Toc512525195"/>
+      <w:bookmarkStart w:id="31" w:name="_Toc513025424"/>
       <w:r>
         <w:rPr>
           <w:lang w:val="fr-FR"/>
         </w:rPr>
         <w:t>Application web</w:t>
       </w:r>
-      <w:bookmarkEnd w:id="32"/>
+      <w:bookmarkEnd w:id="31"/>
     </w:p>
     <w:p>
       <w:pPr>
@@ -10884,7 +10763,7 @@
           <w:lang w:val="fr-FR"/>
         </w:rPr>
       </w:pPr>
-      <w:bookmarkStart w:id="33" w:name="_Toc512525196"/>
+      <w:bookmarkStart w:id="32" w:name="_Toc513025425"/>
       <w:r>
         <w:rPr>
           <w:lang w:val="fr-FR"/>
@@ -10892,39 +10771,39 @@
         <w:lastRenderedPageBreak/>
         <w:t>Supervision/Monitoring</w:t>
       </w:r>
+      <w:bookmarkEnd w:id="32"/>
+    </w:p>
+    <w:p>
+      <w:pPr>
+        <w:pStyle w:val="Titre2"/>
+        <w:rPr>
+          <w:lang w:val="fr-FR"/>
+        </w:rPr>
+      </w:pPr>
+      <w:bookmarkStart w:id="33" w:name="_Toc513025426"/>
+      <w:r>
+        <w:rPr>
+          <w:lang w:val="fr-FR"/>
+        </w:rPr>
+        <w:t>Supervision de l’application web</w:t>
+      </w:r>
       <w:bookmarkEnd w:id="33"/>
     </w:p>
     <w:p>
       <w:pPr>
-        <w:pStyle w:val="Titre2"/>
-        <w:rPr>
-          <w:lang w:val="fr-FR"/>
-        </w:rPr>
-      </w:pPr>
-      <w:bookmarkStart w:id="34" w:name="_Toc512525197"/>
-      <w:r>
-        <w:rPr>
-          <w:lang w:val="fr-FR"/>
-        </w:rPr>
-        <w:t>Supervision de l’application web</w:t>
+        <w:pStyle w:val="Titre4"/>
+        <w:rPr>
+          <w:lang w:val="fr-FR"/>
+        </w:rPr>
+      </w:pPr>
+      <w:bookmarkStart w:id="34" w:name="_Toc513025427"/>
+      <w:r>
+        <w:rPr>
+          <w:lang w:val="fr-FR"/>
+        </w:rPr>
+        <w:t>Vérification des ressources</w:t>
       </w:r>
       <w:bookmarkEnd w:id="34"/>
-    </w:p>
-    <w:p>
-      <w:pPr>
-        <w:pStyle w:val="Titre4"/>
-        <w:rPr>
-          <w:lang w:val="fr-FR"/>
-        </w:rPr>
-      </w:pPr>
-      <w:bookmarkStart w:id="35" w:name="_Toc512525198"/>
-      <w:r>
-        <w:rPr>
-          <w:lang w:val="fr-FR"/>
-        </w:rPr>
-        <w:t>Vérification des ressources</w:t>
-      </w:r>
-      <w:bookmarkEnd w:id="35"/>
     </w:p>
     <w:p>
       <w:pPr>
@@ -10959,14 +10838,14 @@
           <w:lang w:val="fr-FR"/>
         </w:rPr>
       </w:pPr>
-      <w:bookmarkStart w:id="36" w:name="_Toc512525199"/>
+      <w:bookmarkStart w:id="35" w:name="_Toc513025428"/>
       <w:r>
         <w:rPr>
           <w:lang w:val="fr-FR"/>
         </w:rPr>
         <w:t>Vérification du fonctionnement de l’application</w:t>
       </w:r>
-      <w:bookmarkEnd w:id="36"/>
+      <w:bookmarkEnd w:id="35"/>
     </w:p>
     <w:p>
       <w:pPr>
@@ -11002,7 +10881,7 @@
           <w:lang w:val="fr-FR"/>
         </w:rPr>
       </w:pPr>
-      <w:bookmarkStart w:id="37" w:name="_Toc512525200"/>
+      <w:bookmarkStart w:id="36" w:name="_Toc513025429"/>
       <w:r>
         <w:rPr>
           <w:lang w:val="fr-FR"/>
@@ -11010,23 +10889,23 @@
         <w:lastRenderedPageBreak/>
         <w:t>Procédure de sauvegarde et restauration</w:t>
       </w:r>
+      <w:bookmarkEnd w:id="36"/>
+    </w:p>
+    <w:p>
+      <w:pPr>
+        <w:pStyle w:val="Titre2"/>
+        <w:rPr>
+          <w:lang w:val="fr-FR"/>
+        </w:rPr>
+      </w:pPr>
+      <w:bookmarkStart w:id="37" w:name="_Toc513025430"/>
+      <w:r>
+        <w:rPr>
+          <w:lang w:val="fr-FR"/>
+        </w:rPr>
+        <w:t>Sauvegarde de la base de données</w:t>
+      </w:r>
       <w:bookmarkEnd w:id="37"/>
-    </w:p>
-    <w:p>
-      <w:pPr>
-        <w:pStyle w:val="Titre2"/>
-        <w:rPr>
-          <w:lang w:val="fr-FR"/>
-        </w:rPr>
-      </w:pPr>
-      <w:bookmarkStart w:id="38" w:name="_Toc512525201"/>
-      <w:r>
-        <w:rPr>
-          <w:lang w:val="fr-FR"/>
-        </w:rPr>
-        <w:t>Sauvegarde de la base de données</w:t>
-      </w:r>
-      <w:bookmarkEnd w:id="38"/>
     </w:p>
     <w:p>
       <w:pPr>
@@ -11089,14 +10968,14 @@
           <w:lang w:val="fr-FR"/>
         </w:rPr>
       </w:pPr>
-      <w:bookmarkStart w:id="39" w:name="_Toc512525202"/>
+      <w:bookmarkStart w:id="38" w:name="_Toc513025431"/>
       <w:r>
         <w:rPr>
           <w:lang w:val="fr-FR"/>
         </w:rPr>
         <w:t>Restauration de la base de données</w:t>
       </w:r>
-      <w:bookmarkEnd w:id="39"/>
+      <w:bookmarkEnd w:id="38"/>
     </w:p>
     <w:p>
       <w:pPr>
@@ -11160,165 +11039,13 @@
       </w:r>
       <w:proofErr w:type="spellEnd"/>
     </w:p>
-    <w:p>
-      <w:pPr>
-        <w:pStyle w:val="Corpsdetexte"/>
-        <w:rPr>
-          <w:lang w:val="en-US"/>
-        </w:rPr>
-      </w:pPr>
-    </w:p>
-    <w:p>
-      <w:pPr>
-        <w:pStyle w:val="Titre1"/>
-        <w:rPr>
-          <w:lang w:val="fr-FR"/>
-        </w:rPr>
-      </w:pPr>
-      <w:bookmarkStart w:id="40" w:name="_Toc512525203"/>
-      <w:r>
-        <w:rPr>
-          <w:lang w:val="fr-FR"/>
-        </w:rPr>
-        <w:lastRenderedPageBreak/>
-        <w:t>Glossaire</w:t>
-      </w:r>
-      <w:bookmarkEnd w:id="40"/>
-    </w:p>
-    <w:tbl>
-      <w:tblPr>
-        <w:tblW w:w="9866" w:type="dxa"/>
-        <w:tblInd w:w="55" w:type="dxa"/>
-        <w:tblBorders>
-          <w:top w:val="single" w:sz="2" w:space="0" w:color="000000"/>
-          <w:left w:val="single" w:sz="2" w:space="0" w:color="000000"/>
-          <w:bottom w:val="single" w:sz="2" w:space="0" w:color="000000"/>
-          <w:insideH w:val="single" w:sz="2" w:space="0" w:color="000000"/>
-        </w:tblBorders>
-        <w:tblCellMar>
-          <w:top w:w="55" w:type="dxa"/>
-          <w:left w:w="54" w:type="dxa"/>
-          <w:bottom w:w="55" w:type="dxa"/>
-          <w:right w:w="55" w:type="dxa"/>
-        </w:tblCellMar>
-        <w:tblLook w:val="0000" w:firstRow="0" w:lastRow="0" w:firstColumn="0" w:lastColumn="0" w:noHBand="0" w:noVBand="0"/>
-      </w:tblPr>
-      <w:tblGrid>
-        <w:gridCol w:w="2099"/>
-        <w:gridCol w:w="7767"/>
-      </w:tblGrid>
-      <w:tr>
-        <w:tc>
-          <w:tcPr>
-            <w:tcW w:w="2099" w:type="dxa"/>
-            <w:tcBorders>
-              <w:top w:val="single" w:sz="2" w:space="0" w:color="000000"/>
-              <w:left w:val="single" w:sz="2" w:space="0" w:color="000000"/>
-              <w:bottom w:val="single" w:sz="2" w:space="0" w:color="000000"/>
-            </w:tcBorders>
-            <w:shd w:val="clear" w:color="auto" w:fill="auto"/>
-            <w:tcMar>
-              <w:left w:w="54" w:type="dxa"/>
-            </w:tcMar>
-          </w:tcPr>
-          <w:p>
-            <w:pPr>
-              <w:pStyle w:val="Contenudetableau"/>
-              <w:jc w:val="both"/>
-              <w:rPr>
-                <w:b/>
-                <w:bCs/>
-                <w:lang w:val="fr-FR"/>
-              </w:rPr>
-            </w:pPr>
-          </w:p>
-        </w:tc>
-        <w:tc>
-          <w:tcPr>
-            <w:tcW w:w="7767" w:type="dxa"/>
-            <w:tcBorders>
-              <w:top w:val="single" w:sz="2" w:space="0" w:color="000000"/>
-              <w:left w:val="single" w:sz="2" w:space="0" w:color="000000"/>
-              <w:bottom w:val="single" w:sz="2" w:space="0" w:color="000000"/>
-              <w:right w:val="single" w:sz="2" w:space="0" w:color="000000"/>
-            </w:tcBorders>
-            <w:shd w:val="clear" w:color="auto" w:fill="auto"/>
-            <w:tcMar>
-              <w:left w:w="54" w:type="dxa"/>
-            </w:tcMar>
-          </w:tcPr>
-          <w:p>
-            <w:pPr>
-              <w:pStyle w:val="Contenudetableau"/>
-              <w:jc w:val="both"/>
-              <w:rPr>
-                <w:lang w:val="fr-FR"/>
-              </w:rPr>
-            </w:pPr>
-          </w:p>
-        </w:tc>
-      </w:tr>
-      <w:tr>
-        <w:tc>
-          <w:tcPr>
-            <w:tcW w:w="2099" w:type="dxa"/>
-            <w:tcBorders>
-              <w:left w:val="single" w:sz="2" w:space="0" w:color="000000"/>
-              <w:bottom w:val="single" w:sz="2" w:space="0" w:color="000000"/>
-            </w:tcBorders>
-            <w:shd w:val="clear" w:color="auto" w:fill="auto"/>
-            <w:tcMar>
-              <w:left w:w="54" w:type="dxa"/>
-            </w:tcMar>
-          </w:tcPr>
-          <w:p>
-            <w:pPr>
-              <w:pStyle w:val="Contenudetableau"/>
-              <w:jc w:val="both"/>
-              <w:rPr>
-                <w:b/>
-                <w:bCs/>
-                <w:lang w:val="fr-FR"/>
-              </w:rPr>
-            </w:pPr>
-          </w:p>
-        </w:tc>
-        <w:tc>
-          <w:tcPr>
-            <w:tcW w:w="7767" w:type="dxa"/>
-            <w:tcBorders>
-              <w:left w:val="single" w:sz="2" w:space="0" w:color="000000"/>
-              <w:bottom w:val="single" w:sz="2" w:space="0" w:color="000000"/>
-              <w:right w:val="single" w:sz="2" w:space="0" w:color="000000"/>
-            </w:tcBorders>
-            <w:shd w:val="clear" w:color="auto" w:fill="auto"/>
-            <w:tcMar>
-              <w:left w:w="54" w:type="dxa"/>
-            </w:tcMar>
-          </w:tcPr>
-          <w:p>
-            <w:pPr>
-              <w:pStyle w:val="Contenudetableau"/>
-              <w:jc w:val="both"/>
-              <w:rPr>
-                <w:lang w:val="fr-FR"/>
-              </w:rPr>
-            </w:pPr>
-          </w:p>
-        </w:tc>
-      </w:tr>
-    </w:tbl>
-    <w:p>
-      <w:pPr>
-        <w:pStyle w:val="Corpsdetexte"/>
-        <w:rPr>
-          <w:lang w:val="fr-FR"/>
-        </w:rPr>
-      </w:pPr>
-    </w:p>
     <w:sectPr>
-      <w:headerReference w:type="default" r:id="rId13"/>
-      <w:footerReference w:type="default" r:id="rId14"/>
+      <w:headerReference w:type="even" r:id="rId13"/>
+      <w:headerReference w:type="default" r:id="rId14"/>
+      <w:footerReference w:type="even" r:id="rId15"/>
+      <w:footerReference w:type="default" r:id="rId16"/>
+      <w:headerReference w:type="first" r:id="rId17"/>
+      <w:footerReference w:type="first" r:id="rId18"/>
       <w:pgSz w:w="11906" w:h="16838"/>
       <w:pgMar w:top="2180" w:right="1134" w:bottom="1990" w:left="1134" w:header="1134" w:footer="1134" w:gutter="0"/>
       <w:cols w:space="720"/>
@@ -11348,6 +11075,16 @@
 </file>
 
 <file path=word/footer1.xml><?xml version="1.0" encoding="utf-8"?>
+<w:ftr xmlns:wpc="http://schemas.microsoft.com/office/word/2010/wordprocessingCanvas" xmlns:cx="http://schemas.microsoft.com/office/drawing/2014/chartex" xmlns:cx1="http://schemas.microsoft.com/office/drawing/2015/9/8/chartex" xmlns:cx2="http://schemas.microsoft.com/office/drawing/2015/10/21/chartex" xmlns:cx3="http://schemas.microsoft.com/office/drawing/2016/5/9/chartex" xmlns:cx4="http://schemas.microsoft.com/office/drawing/2016/5/10/chartex" xmlns:cx5="http://schemas.microsoft.com/office/drawing/2016/5/11/chartex" xmlns:cx6="http://schemas.microsoft.com/office/drawing/2016/5/12/chartex" xmlns:cx7="http://schemas.microsoft.com/office/drawing/2016/5/13/chartex" xmlns:cx8="http://schemas.microsoft.com/office/drawing/2016/5/14/chartex" xmlns:mc="http://schemas.openxmlformats.org/markup-compatibility/2006" xmlns:aink="http://schemas.microsoft.com/office/drawing/2016/ink" xmlns:am3d="http://schemas.microsoft.com/office/drawing/2017/model3d" xmlns:o="urn:schemas-microsoft-com:office:office" xmlns:r="http://schemas.openxmlformats.org/officeDocument/2006/relationships" xmlns:m="http://schemas.openxmlformats.org/officeDocument/2006/math" xmlns:v="urn:schemas-microsoft-com:vml" xmlns:wp14="http://schemas.microsoft.com/office/word/2010/wordprocessingDrawing" xmlns:wp="http://schemas.openxmlformats.org/drawingml/2006/wordprocessingDrawing" xmlns:w10="urn:schemas-microsoft-com:office:word" xmlns:w="http://schemas.openxmlformats.org/wordprocessingml/2006/main" xmlns:w14="http://schemas.microsoft.com/office/word/2010/wordml" xmlns:w15="http://schemas.microsoft.com/office/word/2012/wordml" xmlns:w16cid="http://schemas.microsoft.com/office/word/2016/wordml/cid" xmlns:w16se="http://schemas.microsoft.com/office/word/2015/wordml/symex" xmlns:wpg="http://schemas.microsoft.com/office/word/2010/wordprocessingGroup" xmlns:wpi="http://schemas.microsoft.com/office/word/2010/wordprocessingInk" xmlns:wne="http://schemas.microsoft.com/office/word/2006/wordml" xmlns:wps="http://schemas.microsoft.com/office/word/2010/wordprocessingShape" mc:Ignorable="w14 w15 w16se w16cid wp14">
+  <w:p>
+    <w:pPr>
+      <w:pStyle w:val="Pieddepage"/>
+    </w:pPr>
+  </w:p>
+</w:ftr>
+</file>
+
+<file path=word/footer2.xml><?xml version="1.0" encoding="utf-8"?>
 <w:ftr xmlns:wpc="http://schemas.microsoft.com/office/word/2010/wordprocessingCanvas" xmlns:cx="http://schemas.microsoft.com/office/drawing/2014/chartex" xmlns:cx1="http://schemas.microsoft.com/office/drawing/2015/9/8/chartex" xmlns:cx2="http://schemas.microsoft.com/office/drawing/2015/10/21/chartex" xmlns:cx3="http://schemas.microsoft.com/office/drawing/2016/5/9/chartex" xmlns:cx4="http://schemas.microsoft.com/office/drawing/2016/5/10/chartex" xmlns:cx5="http://schemas.microsoft.com/office/drawing/2016/5/11/chartex" xmlns:cx6="http://schemas.microsoft.com/office/drawing/2016/5/12/chartex" xmlns:cx7="http://schemas.microsoft.com/office/drawing/2016/5/13/chartex" xmlns:cx8="http://schemas.microsoft.com/office/drawing/2016/5/14/chartex" xmlns:mc="http://schemas.openxmlformats.org/markup-compatibility/2006" xmlns:aink="http://schemas.microsoft.com/office/drawing/2016/ink" xmlns:am3d="http://schemas.microsoft.com/office/drawing/2017/model3d" xmlns:o="urn:schemas-microsoft-com:office:office" xmlns:r="http://schemas.openxmlformats.org/officeDocument/2006/relationships" xmlns:m="http://schemas.openxmlformats.org/officeDocument/2006/math" xmlns:v="urn:schemas-microsoft-com:vml" xmlns:wp14="http://schemas.microsoft.com/office/word/2010/wordprocessingDrawing" xmlns:wp="http://schemas.openxmlformats.org/drawingml/2006/wordprocessingDrawing" xmlns:w10="urn:schemas-microsoft-com:office:word" xmlns:w="http://schemas.openxmlformats.org/wordprocessingml/2006/main" xmlns:w14="http://schemas.microsoft.com/office/word/2010/wordml" xmlns:w15="http://schemas.microsoft.com/office/word/2012/wordml" xmlns:w16cid="http://schemas.microsoft.com/office/word/2016/wordml/cid" xmlns:w16se="http://schemas.microsoft.com/office/word/2015/wordml/symex" xmlns:wpg="http://schemas.microsoft.com/office/word/2010/wordprocessingGroup" xmlns:wpi="http://schemas.microsoft.com/office/word/2010/wordprocessingInk" xmlns:wne="http://schemas.microsoft.com/office/word/2006/wordml" xmlns:wps="http://schemas.microsoft.com/office/word/2010/wordprocessingShape" mc:Ignorable="w14 w15 w16se w16cid wp14">
   <w:tbl>
     <w:tblPr>
@@ -11373,12 +11110,12 @@
           <w:tcW w:w="1991" w:type="dxa"/>
           <w:shd w:val="clear" w:color="auto" w:fill="E6E6E6"/>
         </w:tcPr>
-        <w:bookmarkStart w:id="41" w:name="_Hlk512834476"/>
-        <w:bookmarkStart w:id="42" w:name="_Hlk512834477"/>
-        <w:bookmarkStart w:id="43" w:name="_Hlk512834506"/>
-        <w:bookmarkStart w:id="44" w:name="_Hlk512834507"/>
-        <w:bookmarkStart w:id="45" w:name="_Hlk512834526"/>
-        <w:bookmarkStart w:id="46" w:name="_Hlk512834527"/>
+        <w:bookmarkStart w:id="39" w:name="_Hlk512834476"/>
+        <w:bookmarkStart w:id="40" w:name="_Hlk512834477"/>
+        <w:bookmarkStart w:id="41" w:name="_Hlk512834506"/>
+        <w:bookmarkStart w:id="42" w:name="_Hlk512834507"/>
+        <w:bookmarkStart w:id="43" w:name="_Hlk512834526"/>
+        <w:bookmarkStart w:id="44" w:name="_Hlk512834527"/>
         <w:p>
           <w:pPr>
             <w:rPr>
@@ -11547,7 +11284,6 @@
             </w:rPr>
             <w:t xml:space="preserve">S.A.R.L. au capital de 1 000,00 € enregistrée au RCS de </w:t>
           </w:r>
-          <w:proofErr w:type="spellStart"/>
           <w:r>
             <w:rPr>
               <w:rFonts w:ascii="Open Sans Condensed Light" w:hAnsi="Open Sans Condensed Light"/>
@@ -11556,9 +11292,10 @@
               <w:szCs w:val="18"/>
               <w:lang w:val="fr-FR"/>
             </w:rPr>
-            <w:t>Xxxx</w:t>
+            <w:t>Paris</w:t>
           </w:r>
-          <w:proofErr w:type="spellEnd"/>
+          <w:bookmarkStart w:id="45" w:name="_GoBack"/>
+          <w:bookmarkEnd w:id="45"/>
           <w:r>
             <w:rPr>
               <w:rFonts w:ascii="Open Sans Condensed Light" w:hAnsi="Open Sans Condensed Light"/>
@@ -11572,12 +11309,12 @@
         </w:p>
       </w:tc>
     </w:tr>
+    <w:bookmarkEnd w:id="39"/>
+    <w:bookmarkEnd w:id="40"/>
     <w:bookmarkEnd w:id="41"/>
     <w:bookmarkEnd w:id="42"/>
     <w:bookmarkEnd w:id="43"/>
     <w:bookmarkEnd w:id="44"/>
-    <w:bookmarkEnd w:id="45"/>
-    <w:bookmarkEnd w:id="46"/>
   </w:tbl>
   <w:p>
     <w:pPr>
@@ -11591,6 +11328,16 @@
 </w:ftr>
 </file>
 
+<file path=word/footer3.xml><?xml version="1.0" encoding="utf-8"?>
+<w:ftr xmlns:wpc="http://schemas.microsoft.com/office/word/2010/wordprocessingCanvas" xmlns:cx="http://schemas.microsoft.com/office/drawing/2014/chartex" xmlns:cx1="http://schemas.microsoft.com/office/drawing/2015/9/8/chartex" xmlns:cx2="http://schemas.microsoft.com/office/drawing/2015/10/21/chartex" xmlns:cx3="http://schemas.microsoft.com/office/drawing/2016/5/9/chartex" xmlns:cx4="http://schemas.microsoft.com/office/drawing/2016/5/10/chartex" xmlns:cx5="http://schemas.microsoft.com/office/drawing/2016/5/11/chartex" xmlns:cx6="http://schemas.microsoft.com/office/drawing/2016/5/12/chartex" xmlns:cx7="http://schemas.microsoft.com/office/drawing/2016/5/13/chartex" xmlns:cx8="http://schemas.microsoft.com/office/drawing/2016/5/14/chartex" xmlns:mc="http://schemas.openxmlformats.org/markup-compatibility/2006" xmlns:aink="http://schemas.microsoft.com/office/drawing/2016/ink" xmlns:am3d="http://schemas.microsoft.com/office/drawing/2017/model3d" xmlns:o="urn:schemas-microsoft-com:office:office" xmlns:r="http://schemas.openxmlformats.org/officeDocument/2006/relationships" xmlns:m="http://schemas.openxmlformats.org/officeDocument/2006/math" xmlns:v="urn:schemas-microsoft-com:vml" xmlns:wp14="http://schemas.microsoft.com/office/word/2010/wordprocessingDrawing" xmlns:wp="http://schemas.openxmlformats.org/drawingml/2006/wordprocessingDrawing" xmlns:w10="urn:schemas-microsoft-com:office:word" xmlns:w="http://schemas.openxmlformats.org/wordprocessingml/2006/main" xmlns:w14="http://schemas.microsoft.com/office/word/2010/wordml" xmlns:w15="http://schemas.microsoft.com/office/word/2012/wordml" xmlns:w16cid="http://schemas.microsoft.com/office/word/2016/wordml/cid" xmlns:w16se="http://schemas.microsoft.com/office/word/2015/wordml/symex" xmlns:wpg="http://schemas.microsoft.com/office/word/2010/wordprocessingGroup" xmlns:wpi="http://schemas.microsoft.com/office/word/2010/wordprocessingInk" xmlns:wne="http://schemas.microsoft.com/office/word/2006/wordml" xmlns:wps="http://schemas.microsoft.com/office/word/2010/wordprocessingShape" mc:Ignorable="w14 w15 w16se w16cid wp14">
+  <w:p>
+    <w:pPr>
+      <w:pStyle w:val="Pieddepage"/>
+    </w:pPr>
+  </w:p>
+</w:ftr>
+</file>
+
 <file path=word/footnotes.xml><?xml version="1.0" encoding="utf-8"?>
 <w:footnotes xmlns:wpc="http://schemas.microsoft.com/office/word/2010/wordprocessingCanvas" xmlns:cx="http://schemas.microsoft.com/office/drawing/2014/chartex" xmlns:cx1="http://schemas.microsoft.com/office/drawing/2015/9/8/chartex" xmlns:cx2="http://schemas.microsoft.com/office/drawing/2015/10/21/chartex" xmlns:cx3="http://schemas.microsoft.com/office/drawing/2016/5/9/chartex" xmlns:cx4="http://schemas.microsoft.com/office/drawing/2016/5/10/chartex" xmlns:cx5="http://schemas.microsoft.com/office/drawing/2016/5/11/chartex" xmlns:cx6="http://schemas.microsoft.com/office/drawing/2016/5/12/chartex" xmlns:cx7="http://schemas.microsoft.com/office/drawing/2016/5/13/chartex" xmlns:cx8="http://schemas.microsoft.com/office/drawing/2016/5/14/chartex" xmlns:mc="http://schemas.openxmlformats.org/markup-compatibility/2006" xmlns:aink="http://schemas.microsoft.com/office/drawing/2016/ink" xmlns:am3d="http://schemas.microsoft.com/office/drawing/2017/model3d" xmlns:o="urn:schemas-microsoft-com:office:office" xmlns:r="http://schemas.openxmlformats.org/officeDocument/2006/relationships" xmlns:m="http://schemas.openxmlformats.org/officeDocument/2006/math" xmlns:v="urn:schemas-microsoft-com:vml" xmlns:wp14="http://schemas.microsoft.com/office/word/2010/wordprocessingDrawing" xmlns:wp="http://schemas.openxmlformats.org/drawingml/2006/wordprocessingDrawing" xmlns:w10="urn:schemas-microsoft-com:office:word" xmlns:w="http://schemas.openxmlformats.org/wordprocessingml/2006/main" xmlns:w14="http://schemas.microsoft.com/office/word/2010/wordml" xmlns:w15="http://schemas.microsoft.com/office/word/2012/wordml" xmlns:w16cid="http://schemas.microsoft.com/office/word/2016/wordml/cid" xmlns:w16se="http://schemas.microsoft.com/office/word/2015/wordml/symex" xmlns:wpg="http://schemas.microsoft.com/office/word/2010/wordprocessingGroup" xmlns:wpi="http://schemas.microsoft.com/office/word/2010/wordprocessingInk" xmlns:wne="http://schemas.microsoft.com/office/word/2006/wordml" xmlns:wps="http://schemas.microsoft.com/office/word/2010/wordprocessingShape" mc:Ignorable="w14 w15 w16se w16cid wp14">
   <w:footnote w:type="separator" w:id="-1">
@@ -11611,6 +11358,16 @@
 </file>
 
 <file path=word/header1.xml><?xml version="1.0" encoding="utf-8"?>
+<w:hdr xmlns:wpc="http://schemas.microsoft.com/office/word/2010/wordprocessingCanvas" xmlns:cx="http://schemas.microsoft.com/office/drawing/2014/chartex" xmlns:cx1="http://schemas.microsoft.com/office/drawing/2015/9/8/chartex" xmlns:cx2="http://schemas.microsoft.com/office/drawing/2015/10/21/chartex" xmlns:cx3="http://schemas.microsoft.com/office/drawing/2016/5/9/chartex" xmlns:cx4="http://schemas.microsoft.com/office/drawing/2016/5/10/chartex" xmlns:cx5="http://schemas.microsoft.com/office/drawing/2016/5/11/chartex" xmlns:cx6="http://schemas.microsoft.com/office/drawing/2016/5/12/chartex" xmlns:cx7="http://schemas.microsoft.com/office/drawing/2016/5/13/chartex" xmlns:cx8="http://schemas.microsoft.com/office/drawing/2016/5/14/chartex" xmlns:mc="http://schemas.openxmlformats.org/markup-compatibility/2006" xmlns:aink="http://schemas.microsoft.com/office/drawing/2016/ink" xmlns:am3d="http://schemas.microsoft.com/office/drawing/2017/model3d" xmlns:o="urn:schemas-microsoft-com:office:office" xmlns:r="http://schemas.openxmlformats.org/officeDocument/2006/relationships" xmlns:m="http://schemas.openxmlformats.org/officeDocument/2006/math" xmlns:v="urn:schemas-microsoft-com:vml" xmlns:wp14="http://schemas.microsoft.com/office/word/2010/wordprocessingDrawing" xmlns:wp="http://schemas.openxmlformats.org/drawingml/2006/wordprocessingDrawing" xmlns:w10="urn:schemas-microsoft-com:office:word" xmlns:w="http://schemas.openxmlformats.org/wordprocessingml/2006/main" xmlns:w14="http://schemas.microsoft.com/office/word/2010/wordml" xmlns:w15="http://schemas.microsoft.com/office/word/2012/wordml" xmlns:w16cid="http://schemas.microsoft.com/office/word/2016/wordml/cid" xmlns:w16se="http://schemas.microsoft.com/office/word/2015/wordml/symex" xmlns:wpg="http://schemas.microsoft.com/office/word/2010/wordprocessingGroup" xmlns:wpi="http://schemas.microsoft.com/office/word/2010/wordprocessingInk" xmlns:wne="http://schemas.microsoft.com/office/word/2006/wordml" xmlns:wps="http://schemas.microsoft.com/office/word/2010/wordprocessingShape" mc:Ignorable="w14 w15 w16se w16cid wp14">
+  <w:p>
+    <w:pPr>
+      <w:pStyle w:val="En-tte"/>
+    </w:pPr>
+  </w:p>
+</w:hdr>
+</file>
+
+<file path=word/header2.xml><?xml version="1.0" encoding="utf-8"?>
 <w:hdr xmlns:wpc="http://schemas.microsoft.com/office/word/2010/wordprocessingCanvas" xmlns:cx="http://schemas.microsoft.com/office/drawing/2014/chartex" xmlns:cx1="http://schemas.microsoft.com/office/drawing/2015/9/8/chartex" xmlns:cx2="http://schemas.microsoft.com/office/drawing/2015/10/21/chartex" xmlns:cx3="http://schemas.microsoft.com/office/drawing/2016/5/9/chartex" xmlns:cx4="http://schemas.microsoft.com/office/drawing/2016/5/10/chartex" xmlns:cx5="http://schemas.microsoft.com/office/drawing/2016/5/11/chartex" xmlns:cx6="http://schemas.microsoft.com/office/drawing/2016/5/12/chartex" xmlns:cx7="http://schemas.microsoft.com/office/drawing/2016/5/13/chartex" xmlns:cx8="http://schemas.microsoft.com/office/drawing/2016/5/14/chartex" xmlns:mc="http://schemas.openxmlformats.org/markup-compatibility/2006" xmlns:aink="http://schemas.microsoft.com/office/drawing/2016/ink" xmlns:am3d="http://schemas.microsoft.com/office/drawing/2017/model3d" xmlns:o="urn:schemas-microsoft-com:office:office" xmlns:r="http://schemas.openxmlformats.org/officeDocument/2006/relationships" xmlns:m="http://schemas.openxmlformats.org/officeDocument/2006/math" xmlns:v="urn:schemas-microsoft-com:vml" xmlns:wp14="http://schemas.microsoft.com/office/word/2010/wordprocessingDrawing" xmlns:wp="http://schemas.openxmlformats.org/drawingml/2006/wordprocessingDrawing" xmlns:w10="urn:schemas-microsoft-com:office:word" xmlns:w="http://schemas.openxmlformats.org/wordprocessingml/2006/main" xmlns:w14="http://schemas.microsoft.com/office/word/2010/wordml" xmlns:w15="http://schemas.microsoft.com/office/word/2012/wordml" xmlns:w16cid="http://schemas.microsoft.com/office/word/2016/wordml/cid" xmlns:w16se="http://schemas.microsoft.com/office/word/2015/wordml/symex" xmlns:wpg="http://schemas.microsoft.com/office/word/2010/wordprocessingGroup" xmlns:wpi="http://schemas.microsoft.com/office/word/2010/wordprocessingInk" xmlns:wne="http://schemas.microsoft.com/office/word/2006/wordml" xmlns:wps="http://schemas.microsoft.com/office/word/2010/wordprocessingShape" mc:Ignorable="w14 w15 w16se w16cid wp14">
   <w:tbl>
     <w:tblPr>
@@ -11718,6 +11475,16 @@
       </w:tc>
     </w:tr>
   </w:tbl>
+  <w:p>
+    <w:pPr>
+      <w:pStyle w:val="En-tte"/>
+    </w:pPr>
+  </w:p>
+</w:hdr>
+</file>
+
+<file path=word/header3.xml><?xml version="1.0" encoding="utf-8"?>
+<w:hdr xmlns:wpc="http://schemas.microsoft.com/office/word/2010/wordprocessingCanvas" xmlns:cx="http://schemas.microsoft.com/office/drawing/2014/chartex" xmlns:cx1="http://schemas.microsoft.com/office/drawing/2015/9/8/chartex" xmlns:cx2="http://schemas.microsoft.com/office/drawing/2015/10/21/chartex" xmlns:cx3="http://schemas.microsoft.com/office/drawing/2016/5/9/chartex" xmlns:cx4="http://schemas.microsoft.com/office/drawing/2016/5/10/chartex" xmlns:cx5="http://schemas.microsoft.com/office/drawing/2016/5/11/chartex" xmlns:cx6="http://schemas.microsoft.com/office/drawing/2016/5/12/chartex" xmlns:cx7="http://schemas.microsoft.com/office/drawing/2016/5/13/chartex" xmlns:cx8="http://schemas.microsoft.com/office/drawing/2016/5/14/chartex" xmlns:mc="http://schemas.openxmlformats.org/markup-compatibility/2006" xmlns:aink="http://schemas.microsoft.com/office/drawing/2016/ink" xmlns:am3d="http://schemas.microsoft.com/office/drawing/2017/model3d" xmlns:o="urn:schemas-microsoft-com:office:office" xmlns:r="http://schemas.openxmlformats.org/officeDocument/2006/relationships" xmlns:m="http://schemas.openxmlformats.org/officeDocument/2006/math" xmlns:v="urn:schemas-microsoft-com:vml" xmlns:wp14="http://schemas.microsoft.com/office/word/2010/wordprocessingDrawing" xmlns:wp="http://schemas.openxmlformats.org/drawingml/2006/wordprocessingDrawing" xmlns:w10="urn:schemas-microsoft-com:office:word" xmlns:w="http://schemas.openxmlformats.org/wordprocessingml/2006/main" xmlns:w14="http://schemas.microsoft.com/office/word/2010/wordml" xmlns:w15="http://schemas.microsoft.com/office/word/2012/wordml" xmlns:w16cid="http://schemas.microsoft.com/office/word/2016/wordml/cid" xmlns:w16se="http://schemas.microsoft.com/office/word/2015/wordml/symex" xmlns:wpg="http://schemas.microsoft.com/office/word/2010/wordprocessingGroup" xmlns:wpi="http://schemas.microsoft.com/office/word/2010/wordprocessingInk" xmlns:wne="http://schemas.microsoft.com/office/word/2006/wordml" xmlns:wps="http://schemas.microsoft.com/office/word/2010/wordprocessingShape" mc:Ignorable="w14 w15 w16se w16cid wp14">
   <w:p>
     <w:pPr>
       <w:pStyle w:val="En-tte"/>
@@ -14292,7 +14059,7 @@
 </file>
 
 <file path=customXml/itemProps1.xml><?xml version="1.0" encoding="utf-8"?>
-<ds:datastoreItem xmlns:ds="http://schemas.openxmlformats.org/officeDocument/2006/customXml" ds:itemID="{45D652CB-437E-4836-8091-6D80759BDE36}">
+<ds:datastoreItem xmlns:ds="http://schemas.openxmlformats.org/officeDocument/2006/customXml" ds:itemID="{82F7627B-C0A2-4F33-841E-CB707D868E0F}">
   <ds:schemaRefs>
     <ds:schemaRef ds:uri="http://schemas.openxmlformats.org/officeDocument/2006/bibliography"/>
   </ds:schemaRefs>

</xml_diff>